<commit_message>
updated template with new requriements. A,b, and D pages added notes,. but haven't updtae changes.
</commit_message>
<xml_diff>
--- a/_build/html/_downloads/afd7e46ca89b2f62fdca1f03463bc722/C964_task_2_template.docx
+++ b/_build/html/_downloads/afd7e46ca89b2f62fdca1f03463bc722/C964_task_2_template.docx
@@ -6374,20 +6374,6 @@
     </w:p>
     <w:p>
       <w:pPr>
-        <w:spacing w:beforeAutospacing="1" w:afterAutospacing="1" w:line="240" w:lineRule="auto"/>
-        <w:rPr>
-          <w:rFonts w:ascii="Times New Roman" w:eastAsia="Times New Roman" w:hAnsi="Times New Roman" w:cs="Times New Roman"/>
-          <w:b/>
-          <w:bCs/>
-          <w:color w:val="000000" w:themeColor="text1"/>
-          <w:sz w:val="40"/>
-          <w:szCs w:val="40"/>
-          <w:lang w:val="en"/>
-        </w:rPr>
-      </w:pPr>
-    </w:p>
-    <w:p>
-      <w:pPr>
         <w:rPr>
           <w:rFonts w:ascii="Times New Roman" w:eastAsia="Times New Roman" w:hAnsi="Times New Roman" w:cs="Times New Roman"/>
           <w:color w:val="000000" w:themeColor="text1"/>
@@ -6770,32 +6756,41 @@
           <w:color w:val="000000" w:themeColor="text1"/>
         </w:rPr>
       </w:pPr>
+      <w:bookmarkStart w:id="8" w:name="_Hlk195352910"/>
       <w:r>
         <w:rPr>
           <w:rFonts w:ascii="Times New Roman" w:eastAsia="Times New Roman" w:hAnsi="Times New Roman" w:cs="Times New Roman"/>
           <w:color w:val="000000" w:themeColor="text1"/>
         </w:rPr>
-        <w:t xml:space="preserve">Provide a projected timeline, including </w:t>
-      </w:r>
-      <w:r>
+        <w:t>Provide a projected timeline. Include each milestone and deliverable, its dependencies, resources, start and end dates, and duration. (a table is not required but encouraged).</w:t>
+      </w:r>
+      <w:bookmarkStart w:id="9" w:name="_Hlk195352965"/>
+    </w:p>
+    <w:p>
+      <w:pPr>
+        <w:pStyle w:val="ListParagraph"/>
+        <w:numPr>
+          <w:ilvl w:val="0"/>
+          <w:numId w:val="22"/>
+        </w:numPr>
         <w:rPr>
           <w:rFonts w:ascii="Times New Roman" w:eastAsia="Times New Roman" w:hAnsi="Times New Roman" w:cs="Times New Roman"/>
           <w:color w:val="000000" w:themeColor="text1"/>
         </w:rPr>
-        <w:t>each milestone's start and end dates</w:t>
-      </w:r>
-      <w:r>
-        <w:rPr>
-          <w:rFonts w:ascii="Times New Roman" w:eastAsia="Times New Roman" w:hAnsi="Times New Roman" w:cs="Times New Roman"/>
-          <w:color w:val="000000" w:themeColor="text1"/>
-        </w:rPr>
-        <w:t xml:space="preserve"> (a table is not required but encouraged).</w:t>
+      </w:pPr>
+      <w:r>
+        <w:rPr>
+          <w:rFonts w:ascii="Aptos" w:eastAsiaTheme="minorEastAsia" w:hAnsi="Aptos" w:cs="Aptos"/>
+          <w:noProof/>
+          <w:color w:val="000000"/>
+        </w:rPr>
+        <w:t>Dates should be in the future. Write ‘NA’ where an item is not applicable.</w:t>
       </w:r>
     </w:p>
     <w:tbl>
       <w:tblPr>
         <w:tblStyle w:val="TableGrid"/>
-        <w:tblW w:w="0" w:type="auto"/>
+        <w:tblW w:w="9712" w:type="dxa"/>
         <w:tblBorders>
           <w:top w:val="single" w:sz="6" w:space="0" w:color="auto"/>
           <w:left w:val="single" w:sz="6" w:space="0" w:color="auto"/>
@@ -6806,18 +6801,59 @@
         <w:tblLook w:val="0000" w:firstRow="0" w:lastRow="0" w:firstColumn="0" w:lastColumn="0" w:noHBand="0" w:noVBand="0"/>
       </w:tblPr>
       <w:tblGrid>
-        <w:gridCol w:w="2325"/>
-        <w:gridCol w:w="2325"/>
-        <w:gridCol w:w="2325"/>
-        <w:gridCol w:w="2325"/>
+        <w:gridCol w:w="1942"/>
+        <w:gridCol w:w="1942"/>
+        <w:gridCol w:w="1943"/>
+        <w:gridCol w:w="1942"/>
+        <w:gridCol w:w="1943"/>
       </w:tblGrid>
       <w:tr>
         <w:trPr>
-          <w:trHeight w:val="300"/>
+          <w:trHeight w:val="305"/>
         </w:trPr>
         <w:tc>
           <w:tcPr>
-            <w:tcW w:w="2325" w:type="dxa"/>
+            <w:tcW w:w="1942" w:type="dxa"/>
+            <w:tcBorders>
+              <w:top w:val="single" w:sz="6" w:space="0" w:color="000000" w:themeColor="text1"/>
+              <w:left w:val="single" w:sz="6" w:space="0" w:color="000000" w:themeColor="text1"/>
+              <w:bottom w:val="single" w:sz="6" w:space="0" w:color="000000" w:themeColor="text1"/>
+              <w:right w:val="single" w:sz="6" w:space="0" w:color="000000" w:themeColor="text1"/>
+            </w:tcBorders>
+            <w:tcMar>
+              <w:left w:w="105" w:type="dxa"/>
+              <w:right w:w="105" w:type="dxa"/>
+            </w:tcMar>
+            <w:vAlign w:val="center"/>
+          </w:tcPr>
+          <w:bookmarkEnd w:id="8"/>
+          <w:p>
+            <w:pPr>
+              <w:rPr>
+                <w:rFonts w:ascii="Times New Roman" w:eastAsia="Times New Roman" w:hAnsi="Times New Roman" w:cs="Times New Roman"/>
+                <w:b/>
+                <w:bCs/>
+                <w:color w:val="000000" w:themeColor="text1"/>
+                <w:sz w:val="24"/>
+                <w:szCs w:val="24"/>
+              </w:rPr>
+            </w:pPr>
+            <w:r>
+              <w:rPr>
+                <w:rFonts w:ascii="Times New Roman" w:eastAsia="Times New Roman" w:hAnsi="Times New Roman" w:cs="Times New Roman"/>
+                <w:b/>
+                <w:bCs/>
+                <w:color w:val="000000" w:themeColor="text1"/>
+                <w:sz w:val="24"/>
+                <w:szCs w:val="24"/>
+              </w:rPr>
+              <w:t>Milestone or deliverable</w:t>
+            </w:r>
+          </w:p>
+        </w:tc>
+        <w:tc>
+          <w:tcPr>
+            <w:tcW w:w="1942" w:type="dxa"/>
             <w:tcBorders>
               <w:top w:val="single" w:sz="6" w:space="0" w:color="000000" w:themeColor="text1"/>
               <w:left w:val="single" w:sz="6" w:space="0" w:color="000000" w:themeColor="text1"/>
@@ -6832,9 +6868,10 @@
           </w:tcPr>
           <w:p>
             <w:pPr>
-              <w:spacing w:line="259" w:lineRule="auto"/>
               <w:rPr>
                 <w:rFonts w:ascii="Times New Roman" w:eastAsia="Times New Roman" w:hAnsi="Times New Roman" w:cs="Times New Roman"/>
+                <w:b/>
+                <w:bCs/>
                 <w:color w:val="000000" w:themeColor="text1"/>
                 <w:sz w:val="24"/>
                 <w:szCs w:val="24"/>
@@ -6843,17 +6880,19 @@
             <w:r>
               <w:rPr>
                 <w:rFonts w:ascii="Times New Roman" w:eastAsia="Times New Roman" w:hAnsi="Times New Roman" w:cs="Times New Roman"/>
+                <w:b/>
+                <w:bCs/>
                 <w:color w:val="000000" w:themeColor="text1"/>
                 <w:sz w:val="24"/>
                 <w:szCs w:val="24"/>
               </w:rPr>
-              <w:t>Milestone or deliverable</w:t>
+              <w:t>Project Dependencies</w:t>
             </w:r>
           </w:p>
         </w:tc>
         <w:tc>
           <w:tcPr>
-            <w:tcW w:w="2325" w:type="dxa"/>
+            <w:tcW w:w="1943" w:type="dxa"/>
             <w:tcBorders>
               <w:top w:val="single" w:sz="6" w:space="0" w:color="000000" w:themeColor="text1"/>
               <w:left w:val="single" w:sz="6" w:space="0" w:color="000000" w:themeColor="text1"/>
@@ -6868,9 +6907,10 @@
           </w:tcPr>
           <w:p>
             <w:pPr>
-              <w:spacing w:line="259" w:lineRule="auto"/>
               <w:rPr>
                 <w:rFonts w:ascii="Times New Roman" w:eastAsia="Times New Roman" w:hAnsi="Times New Roman" w:cs="Times New Roman"/>
+                <w:b/>
+                <w:bCs/>
                 <w:color w:val="000000" w:themeColor="text1"/>
                 <w:sz w:val="24"/>
                 <w:szCs w:val="24"/>
@@ -6879,37 +6919,19 @@
             <w:r>
               <w:rPr>
                 <w:rFonts w:ascii="Times New Roman" w:eastAsia="Times New Roman" w:hAnsi="Times New Roman" w:cs="Times New Roman"/>
+                <w:b/>
+                <w:bCs/>
                 <w:color w:val="000000" w:themeColor="text1"/>
                 <w:sz w:val="24"/>
                 <w:szCs w:val="24"/>
               </w:rPr>
-              <w:t xml:space="preserve">Duration </w:t>
-            </w:r>
-          </w:p>
-          <w:p>
-            <w:pPr>
-              <w:spacing w:line="259" w:lineRule="auto"/>
-              <w:rPr>
-                <w:rFonts w:ascii="Times New Roman" w:eastAsia="Times New Roman" w:hAnsi="Times New Roman" w:cs="Times New Roman"/>
-                <w:color w:val="000000" w:themeColor="text1"/>
-                <w:sz w:val="24"/>
-                <w:szCs w:val="24"/>
-              </w:rPr>
-            </w:pPr>
-            <w:r>
-              <w:rPr>
-                <w:rFonts w:ascii="Times New Roman" w:eastAsia="Times New Roman" w:hAnsi="Times New Roman" w:cs="Times New Roman"/>
-                <w:color w:val="000000" w:themeColor="text1"/>
-                <w:sz w:val="24"/>
-                <w:szCs w:val="24"/>
-              </w:rPr>
-              <w:t>(hours or days)</w:t>
+              <w:t>Resources</w:t>
             </w:r>
           </w:p>
         </w:tc>
         <w:tc>
           <w:tcPr>
-            <w:tcW w:w="2325" w:type="dxa"/>
+            <w:tcW w:w="1942" w:type="dxa"/>
             <w:tcBorders>
               <w:top w:val="single" w:sz="6" w:space="0" w:color="000000" w:themeColor="text1"/>
               <w:left w:val="single" w:sz="6" w:space="0" w:color="000000" w:themeColor="text1"/>
@@ -6924,9 +6946,10 @@
           </w:tcPr>
           <w:p>
             <w:pPr>
-              <w:spacing w:line="480" w:lineRule="auto"/>
               <w:rPr>
                 <w:rFonts w:ascii="Times New Roman" w:eastAsia="Times New Roman" w:hAnsi="Times New Roman" w:cs="Times New Roman"/>
+                <w:b/>
+                <w:bCs/>
                 <w:color w:val="000000" w:themeColor="text1"/>
                 <w:sz w:val="24"/>
                 <w:szCs w:val="24"/>
@@ -6935,34 +6958,32 @@
             <w:r>
               <w:rPr>
                 <w:rFonts w:ascii="Times New Roman" w:eastAsia="Times New Roman" w:hAnsi="Times New Roman" w:cs="Times New Roman"/>
+                <w:b/>
+                <w:bCs/>
                 <w:color w:val="000000" w:themeColor="text1"/>
                 <w:sz w:val="24"/>
                 <w:szCs w:val="24"/>
               </w:rPr>
-              <w:t>Projected start date</w:t>
+              <w:t>Start and End Date</w:t>
             </w:r>
           </w:p>
         </w:tc>
         <w:tc>
           <w:tcPr>
-            <w:tcW w:w="2325" w:type="dxa"/>
+            <w:tcW w:w="1943" w:type="dxa"/>
             <w:tcBorders>
               <w:top w:val="single" w:sz="6" w:space="0" w:color="000000" w:themeColor="text1"/>
               <w:left w:val="single" w:sz="6" w:space="0" w:color="000000" w:themeColor="text1"/>
               <w:bottom w:val="single" w:sz="6" w:space="0" w:color="000000" w:themeColor="text1"/>
               <w:right w:val="single" w:sz="6" w:space="0" w:color="000000" w:themeColor="text1"/>
             </w:tcBorders>
-            <w:tcMar>
-              <w:left w:w="105" w:type="dxa"/>
-              <w:right w:w="105" w:type="dxa"/>
-            </w:tcMar>
-            <w:vAlign w:val="center"/>
           </w:tcPr>
           <w:p>
             <w:pPr>
-              <w:spacing w:line="480" w:lineRule="auto"/>
               <w:rPr>
                 <w:rFonts w:ascii="Times New Roman" w:eastAsia="Times New Roman" w:hAnsi="Times New Roman" w:cs="Times New Roman"/>
+                <w:b/>
+                <w:bCs/>
                 <w:color w:val="000000" w:themeColor="text1"/>
                 <w:sz w:val="24"/>
                 <w:szCs w:val="24"/>
@@ -6971,22 +6992,24 @@
             <w:r>
               <w:rPr>
                 <w:rFonts w:ascii="Times New Roman" w:eastAsia="Times New Roman" w:hAnsi="Times New Roman" w:cs="Times New Roman"/>
+                <w:b/>
+                <w:bCs/>
                 <w:color w:val="000000" w:themeColor="text1"/>
                 <w:sz w:val="24"/>
                 <w:szCs w:val="24"/>
               </w:rPr>
-              <w:t>Anticipated end date</w:t>
+              <w:t>Duration</w:t>
             </w:r>
           </w:p>
         </w:tc>
       </w:tr>
       <w:tr>
         <w:trPr>
-          <w:trHeight w:val="300"/>
+          <w:trHeight w:val="305"/>
         </w:trPr>
         <w:tc>
           <w:tcPr>
-            <w:tcW w:w="2325" w:type="dxa"/>
+            <w:tcW w:w="1942" w:type="dxa"/>
             <w:tcBorders>
               <w:top w:val="single" w:sz="6" w:space="0" w:color="000000" w:themeColor="text1"/>
               <w:left w:val="single" w:sz="6" w:space="0" w:color="000000" w:themeColor="text1"/>
@@ -7013,7 +7036,7 @@
         </w:tc>
         <w:tc>
           <w:tcPr>
-            <w:tcW w:w="2325" w:type="dxa"/>
+            <w:tcW w:w="1942" w:type="dxa"/>
             <w:tcBorders>
               <w:top w:val="single" w:sz="6" w:space="0" w:color="000000" w:themeColor="text1"/>
               <w:left w:val="single" w:sz="6" w:space="0" w:color="000000" w:themeColor="text1"/>
@@ -7040,7 +7063,7 @@
         </w:tc>
         <w:tc>
           <w:tcPr>
-            <w:tcW w:w="2325" w:type="dxa"/>
+            <w:tcW w:w="1943" w:type="dxa"/>
             <w:tcBorders>
               <w:top w:val="single" w:sz="6" w:space="0" w:color="000000" w:themeColor="text1"/>
               <w:left w:val="single" w:sz="6" w:space="0" w:color="000000" w:themeColor="text1"/>
@@ -7067,39 +7090,7 @@
         </w:tc>
         <w:tc>
           <w:tcPr>
-            <w:tcW w:w="2325" w:type="dxa"/>
-            <w:tcBorders>
-              <w:top w:val="single" w:sz="6" w:space="0" w:color="000000" w:themeColor="text1"/>
-              <w:left w:val="single" w:sz="6" w:space="0" w:color="000000" w:themeColor="text1"/>
-              <w:bottom w:val="single" w:sz="6" w:space="0" w:color="000000" w:themeColor="text1"/>
-              <w:right w:val="single" w:sz="6" w:space="0" w:color="000000" w:themeColor="text1"/>
-            </w:tcBorders>
-            <w:tcMar>
-              <w:left w:w="105" w:type="dxa"/>
-              <w:right w:w="105" w:type="dxa"/>
-            </w:tcMar>
-            <w:vAlign w:val="center"/>
-          </w:tcPr>
-          <w:p>
-            <w:pPr>
-              <w:spacing w:line="480" w:lineRule="auto"/>
-              <w:rPr>
-                <w:rFonts w:ascii="Times New Roman" w:eastAsia="Times New Roman" w:hAnsi="Times New Roman" w:cs="Times New Roman"/>
-                <w:color w:val="000000" w:themeColor="text1"/>
-                <w:sz w:val="24"/>
-                <w:szCs w:val="24"/>
-              </w:rPr>
-            </w:pPr>
-          </w:p>
-        </w:tc>
-      </w:tr>
-      <w:tr>
-        <w:trPr>
-          <w:trHeight w:val="300"/>
-        </w:trPr>
-        <w:tc>
-          <w:tcPr>
-            <w:tcW w:w="2325" w:type="dxa"/>
+            <w:tcW w:w="1942" w:type="dxa"/>
             <w:tcBorders>
               <w:top w:val="single" w:sz="6" w:space="0" w:color="000000" w:themeColor="text1"/>
               <w:left w:val="single" w:sz="6" w:space="0" w:color="000000" w:themeColor="text1"/>
@@ -7126,7 +7117,34 @@
         </w:tc>
         <w:tc>
           <w:tcPr>
-            <w:tcW w:w="2325" w:type="dxa"/>
+            <w:tcW w:w="1943" w:type="dxa"/>
+            <w:tcBorders>
+              <w:top w:val="single" w:sz="6" w:space="0" w:color="000000" w:themeColor="text1"/>
+              <w:left w:val="single" w:sz="6" w:space="0" w:color="000000" w:themeColor="text1"/>
+              <w:bottom w:val="single" w:sz="6" w:space="0" w:color="000000" w:themeColor="text1"/>
+              <w:right w:val="single" w:sz="6" w:space="0" w:color="000000" w:themeColor="text1"/>
+            </w:tcBorders>
+          </w:tcPr>
+          <w:p>
+            <w:pPr>
+              <w:spacing w:line="480" w:lineRule="auto"/>
+              <w:rPr>
+                <w:rFonts w:ascii="Times New Roman" w:eastAsia="Times New Roman" w:hAnsi="Times New Roman" w:cs="Times New Roman"/>
+                <w:color w:val="000000" w:themeColor="text1"/>
+                <w:sz w:val="24"/>
+                <w:szCs w:val="24"/>
+              </w:rPr>
+            </w:pPr>
+          </w:p>
+        </w:tc>
+      </w:tr>
+      <w:tr>
+        <w:trPr>
+          <w:trHeight w:val="305"/>
+        </w:trPr>
+        <w:tc>
+          <w:tcPr>
+            <w:tcW w:w="1942" w:type="dxa"/>
             <w:tcBorders>
               <w:top w:val="single" w:sz="6" w:space="0" w:color="000000" w:themeColor="text1"/>
               <w:left w:val="single" w:sz="6" w:space="0" w:color="000000" w:themeColor="text1"/>
@@ -7153,7 +7171,7 @@
         </w:tc>
         <w:tc>
           <w:tcPr>
-            <w:tcW w:w="2325" w:type="dxa"/>
+            <w:tcW w:w="1942" w:type="dxa"/>
             <w:tcBorders>
               <w:top w:val="single" w:sz="6" w:space="0" w:color="000000" w:themeColor="text1"/>
               <w:left w:val="single" w:sz="6" w:space="0" w:color="000000" w:themeColor="text1"/>
@@ -7180,7 +7198,7 @@
         </w:tc>
         <w:tc>
           <w:tcPr>
-            <w:tcW w:w="2325" w:type="dxa"/>
+            <w:tcW w:w="1943" w:type="dxa"/>
             <w:tcBorders>
               <w:top w:val="single" w:sz="6" w:space="0" w:color="000000" w:themeColor="text1"/>
               <w:left w:val="single" w:sz="6" w:space="0" w:color="000000" w:themeColor="text1"/>
@@ -7205,6 +7223,55 @@
             </w:pPr>
           </w:p>
         </w:tc>
+        <w:tc>
+          <w:tcPr>
+            <w:tcW w:w="1942" w:type="dxa"/>
+            <w:tcBorders>
+              <w:top w:val="single" w:sz="6" w:space="0" w:color="000000" w:themeColor="text1"/>
+              <w:left w:val="single" w:sz="6" w:space="0" w:color="000000" w:themeColor="text1"/>
+              <w:bottom w:val="single" w:sz="6" w:space="0" w:color="000000" w:themeColor="text1"/>
+              <w:right w:val="single" w:sz="6" w:space="0" w:color="000000" w:themeColor="text1"/>
+            </w:tcBorders>
+            <w:tcMar>
+              <w:left w:w="105" w:type="dxa"/>
+              <w:right w:w="105" w:type="dxa"/>
+            </w:tcMar>
+            <w:vAlign w:val="center"/>
+          </w:tcPr>
+          <w:p>
+            <w:pPr>
+              <w:spacing w:line="480" w:lineRule="auto"/>
+              <w:rPr>
+                <w:rFonts w:ascii="Times New Roman" w:eastAsia="Times New Roman" w:hAnsi="Times New Roman" w:cs="Times New Roman"/>
+                <w:color w:val="000000" w:themeColor="text1"/>
+                <w:sz w:val="24"/>
+                <w:szCs w:val="24"/>
+              </w:rPr>
+            </w:pPr>
+          </w:p>
+        </w:tc>
+        <w:tc>
+          <w:tcPr>
+            <w:tcW w:w="1943" w:type="dxa"/>
+            <w:tcBorders>
+              <w:top w:val="single" w:sz="6" w:space="0" w:color="000000" w:themeColor="text1"/>
+              <w:left w:val="single" w:sz="6" w:space="0" w:color="000000" w:themeColor="text1"/>
+              <w:bottom w:val="single" w:sz="6" w:space="0" w:color="000000" w:themeColor="text1"/>
+              <w:right w:val="single" w:sz="6" w:space="0" w:color="000000" w:themeColor="text1"/>
+            </w:tcBorders>
+          </w:tcPr>
+          <w:p>
+            <w:pPr>
+              <w:spacing w:line="480" w:lineRule="auto"/>
+              <w:rPr>
+                <w:rFonts w:ascii="Times New Roman" w:eastAsia="Times New Roman" w:hAnsi="Times New Roman" w:cs="Times New Roman"/>
+                <w:color w:val="000000" w:themeColor="text1"/>
+                <w:sz w:val="24"/>
+                <w:szCs w:val="24"/>
+              </w:rPr>
+            </w:pPr>
+          </w:p>
+        </w:tc>
       </w:tr>
     </w:tbl>
     <w:p>
@@ -7225,7 +7292,8 @@
           <w:lang w:val="en"/>
         </w:rPr>
       </w:pPr>
-      <w:bookmarkStart w:id="8" w:name="_Toc623361460"/>
+      <w:bookmarkStart w:id="10" w:name="_Toc623361460"/>
+      <w:bookmarkEnd w:id="9"/>
       <w:r>
         <w:rPr>
           <w:b w:val="0"/>
@@ -7235,9 +7303,10 @@
           <w:szCs w:val="32"/>
           <w:lang w:val="en"/>
         </w:rPr>
+        <w:lastRenderedPageBreak/>
         <w:t>Evaluation Plan</w:t>
       </w:r>
-      <w:bookmarkEnd w:id="8"/>
+      <w:bookmarkEnd w:id="10"/>
     </w:p>
     <w:p>
       <w:pPr>
@@ -7287,13 +7356,15 @@
       <w:pPr>
         <w:pStyle w:val="Heading2"/>
         <w:rPr>
+          <w:b w:val="0"/>
+          <w:bCs w:val="0"/>
           <w:color w:val="000000" w:themeColor="text1"/>
           <w:sz w:val="32"/>
           <w:szCs w:val="32"/>
           <w:lang w:val="en"/>
         </w:rPr>
       </w:pPr>
-      <w:bookmarkStart w:id="9" w:name="_Toc1538507987"/>
+      <w:bookmarkStart w:id="11" w:name="_Toc1538507987"/>
       <w:r>
         <w:rPr>
           <w:b w:val="0"/>
@@ -7303,9 +7374,9 @@
           <w:szCs w:val="32"/>
           <w:lang w:val="en"/>
         </w:rPr>
-        <w:t>Resources and Costs</w:t>
-      </w:r>
-      <w:bookmarkEnd w:id="9"/>
+        <w:t>Costs</w:t>
+      </w:r>
+      <w:bookmarkEnd w:id="11"/>
       <w:r>
         <w:rPr>
           <w:b w:val="0"/>
@@ -7316,6 +7387,33 @@
           <w:lang w:val="en"/>
         </w:rPr>
         <w:t xml:space="preserve"> </w:t>
+      </w:r>
+    </w:p>
+    <w:p>
+      <w:pPr>
+        <w:rPr>
+          <w:lang w:val="en"/>
+        </w:rPr>
+      </w:pPr>
+      <w:r>
+        <w:rPr>
+          <w:lang w:val="en"/>
+        </w:rPr>
+        <w:t>Include the itemized costs of the project. Include specific item names where applicable, e.g</w:t>
+      </w:r>
+      <w:proofErr w:type="gramStart"/>
+      <w:r>
+        <w:rPr>
+          <w:lang w:val="en"/>
+        </w:rPr>
+        <w:t>., ‘</w:t>
+      </w:r>
+      <w:proofErr w:type="gramEnd"/>
+      <w:r>
+        <w:rPr>
+          <w:lang w:val="en"/>
+        </w:rPr>
+        <w:t>PyCharm Professional Ed.  2024.3.5.’</w:t>
       </w:r>
     </w:p>
     <w:p>
@@ -7331,6 +7429,7 @@
           <w:lang w:val="en"/>
         </w:rPr>
       </w:pPr>
+      <w:bookmarkStart w:id="12" w:name="_Hlk195357073"/>
       <w:r>
         <w:rPr>
           <w:rFonts w:ascii="Times New Roman" w:eastAsia="Times New Roman" w:hAnsi="Times New Roman" w:cs="Times New Roman"/>
@@ -7375,29 +7474,58 @@
           <w:lang w:val="en"/>
         </w:rPr>
       </w:pPr>
+      <w:proofErr w:type="gramStart"/>
       <w:r>
         <w:rPr>
           <w:rFonts w:ascii="Times New Roman" w:eastAsia="Times New Roman" w:hAnsi="Times New Roman" w:cs="Times New Roman"/>
           <w:color w:val="000000" w:themeColor="text1"/>
           <w:lang w:val="en"/>
         </w:rPr>
-        <w:t>Itemize estimated environment costs of the application, e.g., deployment, hosting, maintenance, etc.</w:t>
+        <w:t>Itemize</w:t>
+      </w:r>
+      <w:proofErr w:type="gramEnd"/>
+      <w:r>
+        <w:rPr>
+          <w:rFonts w:ascii="Times New Roman" w:eastAsia="Times New Roman" w:hAnsi="Times New Roman" w:cs="Times New Roman"/>
+          <w:color w:val="000000" w:themeColor="text1"/>
+          <w:lang w:val="en"/>
+        </w:rPr>
+        <w:t xml:space="preserve"> estimated </w:t>
+      </w:r>
+      <w:proofErr w:type="gramStart"/>
+      <w:r>
+        <w:rPr>
+          <w:rFonts w:ascii="Times New Roman" w:eastAsia="Times New Roman" w:hAnsi="Times New Roman" w:cs="Times New Roman"/>
+          <w:color w:val="000000" w:themeColor="text1"/>
+          <w:lang w:val="en"/>
+        </w:rPr>
+        <w:t>environment</w:t>
+      </w:r>
+      <w:proofErr w:type="gramEnd"/>
+      <w:r>
+        <w:rPr>
+          <w:rFonts w:ascii="Times New Roman" w:eastAsia="Times New Roman" w:hAnsi="Times New Roman" w:cs="Times New Roman"/>
+          <w:color w:val="000000" w:themeColor="text1"/>
+          <w:lang w:val="en"/>
+        </w:rPr>
+        <w:t xml:space="preserve"> costs of the application, e.g., deployment, hosting, maintenance, etc.</w:t>
+      </w:r>
+    </w:p>
+    <w:bookmarkEnd w:id="12"/>
+    <w:p>
+      <w:pPr>
+        <w:rPr>
+          <w:rFonts w:ascii="Times New Roman" w:eastAsia="Times New Roman" w:hAnsi="Times New Roman" w:cs="Times New Roman"/>
+          <w:color w:val="000000" w:themeColor="text1"/>
+          <w:lang w:val="en"/>
+        </w:rPr>
+      </w:pPr>
+      <w:r>
+        <w:br w:type="page"/>
       </w:r>
     </w:p>
     <w:p>
       <w:pPr>
-        <w:rPr>
-          <w:rFonts w:ascii="Times New Roman" w:eastAsia="Times New Roman" w:hAnsi="Times New Roman" w:cs="Times New Roman"/>
-          <w:color w:val="000000" w:themeColor="text1"/>
-          <w:lang w:val="en"/>
-        </w:rPr>
-      </w:pPr>
-      <w:r>
-        <w:br w:type="page"/>
-      </w:r>
-    </w:p>
-    <w:p>
-      <w:pPr>
         <w:pStyle w:val="Heading1"/>
         <w:rPr>
           <w:color w:val="000000" w:themeColor="text1"/>
@@ -7406,7 +7534,7 @@
           <w:lang w:val="en"/>
         </w:rPr>
       </w:pPr>
-      <w:bookmarkStart w:id="10" w:name="_Toc1471073175"/>
+      <w:bookmarkStart w:id="13" w:name="_Toc1471073175"/>
       <w:r>
         <w:rPr>
           <w:color w:val="000000" w:themeColor="text1"/>
@@ -7417,7 +7545,7 @@
         <w:lastRenderedPageBreak/>
         <w:t>Part C: Application</w:t>
       </w:r>
-      <w:bookmarkEnd w:id="10"/>
+      <w:bookmarkEnd w:id="13"/>
     </w:p>
     <w:p>
       <w:pPr>
@@ -7917,7 +8045,7 @@
           <w:lang w:val="en"/>
         </w:rPr>
       </w:pPr>
-      <w:bookmarkStart w:id="11" w:name="_Toc651895932"/>
+      <w:bookmarkStart w:id="14" w:name="_Toc651895932"/>
       <w:r>
         <w:rPr>
           <w:color w:val="000000" w:themeColor="text1"/>
@@ -7928,7 +8056,7 @@
         <w:lastRenderedPageBreak/>
         <w:t>Part D: Post-implementation Report</w:t>
       </w:r>
-      <w:bookmarkEnd w:id="11"/>
+      <w:bookmarkEnd w:id="14"/>
     </w:p>
     <w:p>
       <w:pPr>
@@ -7972,7 +8100,7 @@
           <w:lang w:val="en"/>
         </w:rPr>
       </w:pPr>
-      <w:bookmarkStart w:id="12" w:name="_Toc1134136520"/>
+      <w:bookmarkStart w:id="15" w:name="_Toc1134136520"/>
       <w:r>
         <w:rPr>
           <w:b w:val="0"/>
@@ -7984,7 +8112,7 @@
         </w:rPr>
         <w:t>Solution Summary</w:t>
       </w:r>
-      <w:bookmarkEnd w:id="12"/>
+      <w:bookmarkEnd w:id="15"/>
     </w:p>
     <w:p>
       <w:pPr>
@@ -8056,7 +8184,7 @@
           <w:lang w:val="en"/>
         </w:rPr>
       </w:pPr>
-      <w:bookmarkStart w:id="13" w:name="_Toc182221765"/>
+      <w:bookmarkStart w:id="16" w:name="_Toc182221765"/>
       <w:r>
         <w:rPr>
           <w:b w:val="0"/>
@@ -8068,7 +8196,7 @@
         </w:rPr>
         <w:t>Data Summary</w:t>
       </w:r>
-      <w:bookmarkEnd w:id="13"/>
+      <w:bookmarkEnd w:id="16"/>
     </w:p>
     <w:p>
       <w:pPr>
@@ -8140,7 +8268,7 @@
           <w:lang w:val="en"/>
         </w:rPr>
       </w:pPr>
-      <w:bookmarkStart w:id="14" w:name="_Toc1505466430"/>
+      <w:bookmarkStart w:id="17" w:name="_Toc1505466430"/>
       <w:r>
         <w:rPr>
           <w:b w:val="0"/>
@@ -8152,7 +8280,7 @@
         </w:rPr>
         <w:t>Machine Learning</w:t>
       </w:r>
-      <w:bookmarkEnd w:id="14"/>
+      <w:bookmarkEnd w:id="17"/>
     </w:p>
     <w:p>
       <w:pPr>
@@ -8166,7 +8294,35 @@
           <w:rFonts w:ascii="Times New Roman" w:eastAsia="Times New Roman" w:hAnsi="Times New Roman" w:cs="Times New Roman"/>
           <w:color w:val="000000" w:themeColor="text1"/>
         </w:rPr>
-        <w:t>For each employed method (at least one is required)</w:t>
+        <w:t xml:space="preserve">For each </w:t>
+      </w:r>
+      <w:r>
+        <w:rPr>
+          <w:rFonts w:ascii="Times New Roman" w:eastAsia="Times New Roman" w:hAnsi="Times New Roman" w:cs="Times New Roman"/>
+          <w:color w:val="000000" w:themeColor="text1"/>
+        </w:rPr>
+        <w:t>machine learning</w:t>
+      </w:r>
+      <w:r>
+        <w:rPr>
+          <w:rFonts w:ascii="Times New Roman" w:eastAsia="Times New Roman" w:hAnsi="Times New Roman" w:cs="Times New Roman"/>
+          <w:color w:val="000000" w:themeColor="text1"/>
+        </w:rPr>
+        <w:t xml:space="preserve"> </w:t>
+      </w:r>
+      <w:r>
+        <w:rPr>
+          <w:rFonts w:ascii="Times New Roman" w:eastAsia="Times New Roman" w:hAnsi="Times New Roman" w:cs="Times New Roman"/>
+          <w:color w:val="000000" w:themeColor="text1"/>
+        </w:rPr>
+        <w:t>model</w:t>
+      </w:r>
+      <w:r>
+        <w:rPr>
+          <w:rFonts w:ascii="Times New Roman" w:eastAsia="Times New Roman" w:hAnsi="Times New Roman" w:cs="Times New Roman"/>
+          <w:color w:val="000000" w:themeColor="text1"/>
+        </w:rPr>
+        <w:t xml:space="preserve"> (at least one is required)</w:t>
       </w:r>
       <w:r>
         <w:rPr>
@@ -8190,6 +8346,7 @@
           <w:ilvl w:val="0"/>
           <w:numId w:val="28"/>
         </w:numPr>
+        <w:spacing w:line="240" w:lineRule="auto"/>
         <w:rPr>
           <w:rFonts w:ascii="Times New Roman" w:eastAsia="Times New Roman" w:hAnsi="Times New Roman" w:cs="Times New Roman"/>
           <w:color w:val="000000" w:themeColor="text1"/>
@@ -8208,6 +8365,13 @@
           <w:color w:val="000000" w:themeColor="text1"/>
         </w:rPr>
         <w:t xml:space="preserve"> the method and what it does (the “what”).</w:t>
+      </w:r>
+      <w:r>
+        <w:rPr>
+          <w:rFonts w:ascii="Times New Roman" w:eastAsia="Times New Roman" w:hAnsi="Times New Roman" w:cs="Times New Roman"/>
+          <w:color w:val="000000" w:themeColor="text1"/>
+        </w:rPr>
+        <w:t xml:space="preserve"> It’s advisable to include an example of the model’s output.</w:t>
       </w:r>
     </w:p>
     <w:p>
@@ -8217,6 +8381,7 @@
           <w:ilvl w:val="0"/>
           <w:numId w:val="28"/>
         </w:numPr>
+        <w:spacing w:line="240" w:lineRule="auto"/>
         <w:rPr>
           <w:rFonts w:ascii="Times New Roman" w:eastAsia="Times New Roman" w:hAnsi="Times New Roman" w:cs="Times New Roman"/>
           <w:color w:val="000000" w:themeColor="text1"/>
@@ -8244,6 +8409,7 @@
           <w:ilvl w:val="0"/>
           <w:numId w:val="28"/>
         </w:numPr>
+        <w:spacing w:line="240" w:lineRule="auto"/>
         <w:rPr>
           <w:rFonts w:ascii="Times New Roman" w:eastAsia="Times New Roman" w:hAnsi="Times New Roman" w:cs="Times New Roman"/>
           <w:color w:val="000000" w:themeColor="text1"/>
@@ -8288,7 +8454,7 @@
           <w:lang w:val="en"/>
         </w:rPr>
       </w:pPr>
-      <w:bookmarkStart w:id="15" w:name="_Toc391434166"/>
+      <w:bookmarkStart w:id="18" w:name="_Toc391434166"/>
       <w:r>
         <w:rPr>
           <w:b w:val="0"/>
@@ -8300,7 +8466,7 @@
         </w:rPr>
         <w:t>Validation</w:t>
       </w:r>
-      <w:bookmarkEnd w:id="15"/>
+      <w:bookmarkEnd w:id="18"/>
       <w:r>
         <w:rPr>
           <w:b w:val="0"/>
@@ -8321,13 +8487,14 @@
           <w:lang w:val="en"/>
         </w:rPr>
       </w:pPr>
+      <w:bookmarkStart w:id="19" w:name="_Hlk195353767"/>
       <w:r>
         <w:rPr>
           <w:rFonts w:ascii="Times New Roman" w:eastAsia="Times New Roman" w:hAnsi="Times New Roman" w:cs="Times New Roman"/>
           <w:color w:val="000000" w:themeColor="text1"/>
           <w:lang w:val="en"/>
         </w:rPr>
-        <w:t>For each employed method described in the section above</w:t>
+        <w:t xml:space="preserve">For each </w:t>
       </w:r>
       <w:r>
         <w:rPr>
@@ -8335,7 +8502,7 @@
           <w:color w:val="000000" w:themeColor="text1"/>
           <w:lang w:val="en"/>
         </w:rPr>
-        <w:t>,</w:t>
+        <w:t>machine learning</w:t>
       </w:r>
       <w:r>
         <w:rPr>
@@ -8343,16 +8510,16 @@
           <w:color w:val="000000" w:themeColor="text1"/>
           <w:lang w:val="en"/>
         </w:rPr>
-        <w:t xml:space="preserve"> provide the following:</w:t>
+        <w:t xml:space="preserve"> algorithm described in the section above, do the following:</w:t>
       </w:r>
     </w:p>
     <w:p>
       <w:pPr>
-        <w:pStyle w:val="ListParagraph"/>
         <w:numPr>
           <w:ilvl w:val="0"/>
-          <w:numId w:val="28"/>
+          <w:numId w:val="154"/>
         </w:numPr>
+        <w:spacing w:after="0" w:line="240" w:lineRule="auto"/>
         <w:rPr>
           <w:rFonts w:ascii="Times New Roman" w:eastAsia="Times New Roman" w:hAnsi="Times New Roman" w:cs="Times New Roman"/>
           <w:color w:val="000000" w:themeColor="text1"/>
@@ -8363,44 +8530,16 @@
           <w:rFonts w:ascii="Times New Roman" w:eastAsia="Times New Roman" w:hAnsi="Times New Roman" w:cs="Times New Roman"/>
           <w:color w:val="000000" w:themeColor="text1"/>
         </w:rPr>
-        <w:t>A proper validation</w:t>
-      </w:r>
-      <w:r>
-        <w:rPr>
-          <w:rFonts w:ascii="Times New Roman" w:eastAsia="Times New Roman" w:hAnsi="Times New Roman" w:cs="Times New Roman"/>
-          <w:color w:val="000000" w:themeColor="text1"/>
-        </w:rPr>
-        <w:t xml:space="preserve"> </w:t>
-      </w:r>
-      <w:r>
-        <w:rPr>
-          <w:rFonts w:ascii="Times New Roman" w:eastAsia="Times New Roman" w:hAnsi="Times New Roman" w:cs="Times New Roman"/>
-          <w:color w:val="000000" w:themeColor="text1"/>
-        </w:rPr>
-        <w:t>method</w:t>
-      </w:r>
-      <w:r>
-        <w:rPr>
-          <w:rFonts w:ascii="Times New Roman" w:eastAsia="Times New Roman" w:hAnsi="Times New Roman" w:cs="Times New Roman"/>
-          <w:color w:val="000000" w:themeColor="text1"/>
-        </w:rPr>
-        <w:t xml:space="preserve"> (typically a model performance metric)</w:t>
-      </w:r>
-      <w:r>
-        <w:rPr>
-          <w:rFonts w:ascii="Times New Roman" w:eastAsia="Times New Roman" w:hAnsi="Times New Roman" w:cs="Times New Roman"/>
-          <w:color w:val="000000" w:themeColor="text1"/>
-        </w:rPr>
-        <w:t xml:space="preserve">. </w:t>
+        <w:t>Identify the model’s machine learning category, e.g., supervised, unsupervised, or reinforced. For blended approaches, identify the category most relevant to the model’s application.</w:t>
       </w:r>
     </w:p>
     <w:p>
       <w:pPr>
-        <w:pStyle w:val="ListParagraph"/>
         <w:numPr>
           <w:ilvl w:val="0"/>
-          <w:numId w:val="28"/>
+          <w:numId w:val="154"/>
         </w:numPr>
+        <w:spacing w:line="240" w:lineRule="auto"/>
         <w:rPr>
           <w:rFonts w:ascii="Times New Roman" w:eastAsia="Times New Roman" w:hAnsi="Times New Roman" w:cs="Times New Roman"/>
           <w:color w:val="000000" w:themeColor="text1"/>
@@ -8411,41 +8550,247 @@
           <w:rFonts w:ascii="Times New Roman" w:eastAsia="Times New Roman" w:hAnsi="Times New Roman" w:cs="Times New Roman"/>
           <w:color w:val="000000" w:themeColor="text1"/>
         </w:rPr>
-        <w:t xml:space="preserve">Results of the validation method </w:t>
-      </w:r>
-      <w:r>
-        <w:rPr>
-          <w:rFonts w:ascii="Times New Roman" w:eastAsia="Times New Roman" w:hAnsi="Times New Roman" w:cs="Times New Roman"/>
-          <w:i/>
-          <w:iCs/>
-          <w:color w:val="000000" w:themeColor="text1"/>
-        </w:rPr>
-        <w:t>or</w:t>
-      </w:r>
-      <w:r>
-        <w:rPr>
-          <w:rFonts w:ascii="Times New Roman" w:eastAsia="Times New Roman" w:hAnsi="Times New Roman" w:cs="Times New Roman"/>
-          <w:color w:val="000000" w:themeColor="text1"/>
-        </w:rPr>
-        <w:t xml:space="preserve"> </w:t>
-      </w:r>
-      <w:r>
-        <w:rPr>
-          <w:rFonts w:ascii="Times New Roman" w:eastAsia="Times New Roman" w:hAnsi="Times New Roman" w:cs="Times New Roman"/>
-          <w:color w:val="000000" w:themeColor="text1"/>
-        </w:rPr>
-        <w:t>a future</w:t>
-      </w:r>
-      <w:r>
-        <w:rPr>
-          <w:rFonts w:ascii="Times New Roman" w:eastAsia="Times New Roman" w:hAnsi="Times New Roman" w:cs="Times New Roman"/>
-          <w:color w:val="000000" w:themeColor="text1"/>
-        </w:rPr>
-        <w:t xml:space="preserve"> to obtain those results.   </w:t>
+        <w:t>An appropriate validation method for the model’s performance.</w:t>
       </w:r>
     </w:p>
     <w:p>
       <w:pPr>
+        <w:rPr>
+          <w:rFonts w:ascii="Times New Roman" w:eastAsia="Times New Roman" w:hAnsi="Times New Roman" w:cs="Times New Roman"/>
+          <w:color w:val="000000" w:themeColor="text1"/>
+        </w:rPr>
+      </w:pPr>
+      <w:r>
+        <w:rPr>
+          <w:rFonts w:ascii="Times New Roman" w:eastAsia="Times New Roman" w:hAnsi="Times New Roman" w:cs="Times New Roman"/>
+          <w:color w:val="000000" w:themeColor="text1"/>
+        </w:rPr>
+        <w:t xml:space="preserve">For </w:t>
+      </w:r>
+      <w:r>
+        <w:rPr>
+          <w:rFonts w:ascii="Times New Roman" w:eastAsia="Times New Roman" w:hAnsi="Times New Roman" w:cs="Times New Roman"/>
+          <w:color w:val="000000" w:themeColor="text1"/>
+        </w:rPr>
+        <w:t>s</w:t>
+      </w:r>
+      <w:r>
+        <w:rPr>
+          <w:rFonts w:ascii="Times New Roman" w:eastAsia="Times New Roman" w:hAnsi="Times New Roman" w:cs="Times New Roman"/>
+          <w:color w:val="000000" w:themeColor="text1"/>
+        </w:rPr>
+        <w:t xml:space="preserve">upervised </w:t>
+      </w:r>
+      <w:r>
+        <w:rPr>
+          <w:rFonts w:ascii="Times New Roman" w:eastAsia="Times New Roman" w:hAnsi="Times New Roman" w:cs="Times New Roman"/>
+          <w:color w:val="000000" w:themeColor="text1"/>
+        </w:rPr>
+        <w:t>l</w:t>
+      </w:r>
+      <w:r>
+        <w:rPr>
+          <w:rFonts w:ascii="Times New Roman" w:eastAsia="Times New Roman" w:hAnsi="Times New Roman" w:cs="Times New Roman"/>
+          <w:color w:val="000000" w:themeColor="text1"/>
+        </w:rPr>
+        <w:t>earning</w:t>
+      </w:r>
+      <w:r>
+        <w:rPr>
+          <w:rFonts w:ascii="Times New Roman" w:eastAsia="Times New Roman" w:hAnsi="Times New Roman" w:cs="Times New Roman"/>
+          <w:color w:val="000000" w:themeColor="text1"/>
+        </w:rPr>
+        <w:t xml:space="preserve"> and </w:t>
+      </w:r>
+      <w:r>
+        <w:rPr>
+          <w:rFonts w:ascii="Times New Roman" w:eastAsia="Times New Roman" w:hAnsi="Times New Roman" w:cs="Times New Roman"/>
+          <w:color w:val="000000" w:themeColor="text1"/>
+        </w:rPr>
+        <w:t>r</w:t>
+      </w:r>
+      <w:r>
+        <w:rPr>
+          <w:rFonts w:ascii="Times New Roman" w:eastAsia="Times New Roman" w:hAnsi="Times New Roman" w:cs="Times New Roman"/>
+          <w:color w:val="000000" w:themeColor="text1"/>
+        </w:rPr>
+        <w:t xml:space="preserve">einforced </w:t>
+      </w:r>
+      <w:r>
+        <w:rPr>
+          <w:rFonts w:ascii="Times New Roman" w:eastAsia="Times New Roman" w:hAnsi="Times New Roman" w:cs="Times New Roman"/>
+          <w:color w:val="000000" w:themeColor="text1"/>
+        </w:rPr>
+        <w:t>l</w:t>
+      </w:r>
+      <w:r>
+        <w:rPr>
+          <w:rFonts w:ascii="Times New Roman" w:eastAsia="Times New Roman" w:hAnsi="Times New Roman" w:cs="Times New Roman"/>
+          <w:color w:val="000000" w:themeColor="text1"/>
+        </w:rPr>
+        <w:t>earning</w:t>
+      </w:r>
+    </w:p>
+    <w:p>
+      <w:pPr>
+        <w:numPr>
+          <w:ilvl w:val="1"/>
+          <w:numId w:val="155"/>
+        </w:numPr>
+        <w:spacing w:after="0"/>
+        <w:rPr>
+          <w:rFonts w:ascii="Times New Roman" w:eastAsia="Times New Roman" w:hAnsi="Times New Roman" w:cs="Times New Roman"/>
+          <w:color w:val="000000" w:themeColor="text1"/>
+        </w:rPr>
+      </w:pPr>
+      <w:r>
+        <w:rPr>
+          <w:rFonts w:ascii="Times New Roman" w:eastAsia="Times New Roman" w:hAnsi="Times New Roman" w:cs="Times New Roman"/>
+          <w:color w:val="000000" w:themeColor="text1"/>
+        </w:rPr>
+        <w:t>Describe an appropriate metric(s) for testing the model’s performance.</w:t>
+      </w:r>
+    </w:p>
+    <w:p>
+      <w:pPr>
+        <w:numPr>
+          <w:ilvl w:val="1"/>
+          <w:numId w:val="155"/>
+        </w:numPr>
+        <w:rPr>
+          <w:rFonts w:ascii="Times New Roman" w:eastAsia="Times New Roman" w:hAnsi="Times New Roman" w:cs="Times New Roman"/>
+          <w:color w:val="000000" w:themeColor="text1"/>
+        </w:rPr>
+      </w:pPr>
+      <w:r>
+        <w:rPr>
+          <w:rFonts w:ascii="Times New Roman" w:eastAsia="Times New Roman" w:hAnsi="Times New Roman" w:cs="Times New Roman"/>
+          <w:color w:val="000000" w:themeColor="text1"/>
+        </w:rPr>
+        <w:t>Provide results of testing using the described metric.</w:t>
+      </w:r>
+    </w:p>
+    <w:p>
+      <w:pPr>
+        <w:spacing w:before="240" w:after="0"/>
+        <w:rPr>
+          <w:rFonts w:ascii="Times New Roman" w:eastAsia="Times New Roman" w:hAnsi="Times New Roman" w:cs="Times New Roman"/>
+          <w:color w:val="000000" w:themeColor="text1"/>
+        </w:rPr>
+      </w:pPr>
+      <w:r>
+        <w:rPr>
+          <w:rFonts w:ascii="Times New Roman" w:eastAsia="Times New Roman" w:hAnsi="Times New Roman" w:cs="Times New Roman"/>
+          <w:color w:val="000000" w:themeColor="text1"/>
+        </w:rPr>
+        <w:t xml:space="preserve">For </w:t>
+      </w:r>
+      <w:r>
+        <w:rPr>
+          <w:rFonts w:ascii="Times New Roman" w:eastAsia="Times New Roman" w:hAnsi="Times New Roman" w:cs="Times New Roman"/>
+          <w:color w:val="000000" w:themeColor="text1"/>
+        </w:rPr>
+        <w:t>u</w:t>
+      </w:r>
+      <w:r>
+        <w:rPr>
+          <w:rFonts w:ascii="Times New Roman" w:eastAsia="Times New Roman" w:hAnsi="Times New Roman" w:cs="Times New Roman"/>
+          <w:color w:val="000000" w:themeColor="text1"/>
+        </w:rPr>
+        <w:t xml:space="preserve">nsupervised </w:t>
+      </w:r>
+      <w:r>
+        <w:rPr>
+          <w:rFonts w:ascii="Times New Roman" w:eastAsia="Times New Roman" w:hAnsi="Times New Roman" w:cs="Times New Roman"/>
+          <w:color w:val="000000" w:themeColor="text1"/>
+        </w:rPr>
+        <w:t>l</w:t>
+      </w:r>
+      <w:r>
+        <w:rPr>
+          <w:rFonts w:ascii="Times New Roman" w:eastAsia="Times New Roman" w:hAnsi="Times New Roman" w:cs="Times New Roman"/>
+          <w:color w:val="000000" w:themeColor="text1"/>
+        </w:rPr>
+        <w:t>earning</w:t>
+      </w:r>
+    </w:p>
+    <w:p>
+      <w:pPr>
+        <w:numPr>
+          <w:ilvl w:val="1"/>
+          <w:numId w:val="157"/>
+        </w:numPr>
+        <w:spacing w:before="240" w:after="0"/>
+        <w:rPr>
+          <w:rFonts w:ascii="Times New Roman" w:eastAsia="Times New Roman" w:hAnsi="Times New Roman" w:cs="Times New Roman"/>
+          <w:color w:val="000000" w:themeColor="text1"/>
+        </w:rPr>
+      </w:pPr>
+      <w:r>
+        <w:rPr>
+          <w:rFonts w:ascii="Times New Roman" w:eastAsia="Times New Roman" w:hAnsi="Times New Roman" w:cs="Times New Roman"/>
+          <w:color w:val="000000" w:themeColor="text1"/>
+        </w:rPr>
+        <w:t xml:space="preserve">Describe an appropriate method(s) for testing the model’s performance. </w:t>
+      </w:r>
+    </w:p>
+    <w:p>
+      <w:pPr>
+        <w:numPr>
+          <w:ilvl w:val="1"/>
+          <w:numId w:val="157"/>
+        </w:numPr>
+        <w:spacing w:after="0"/>
+        <w:rPr>
+          <w:rFonts w:ascii="Times New Roman" w:eastAsia="Times New Roman" w:hAnsi="Times New Roman" w:cs="Times New Roman"/>
+          <w:color w:val="000000" w:themeColor="text1"/>
+        </w:rPr>
+      </w:pPr>
+      <w:r>
+        <w:rPr>
+          <w:rFonts w:ascii="Times New Roman" w:eastAsia="Times New Roman" w:hAnsi="Times New Roman" w:cs="Times New Roman"/>
+          <w:color w:val="000000" w:themeColor="text1"/>
+        </w:rPr>
+        <w:t xml:space="preserve">Provide the results of testing using the above method. The method should provide </w:t>
+      </w:r>
+      <w:r>
+        <w:rPr>
+          <w:rFonts w:ascii="Times New Roman" w:eastAsia="Times New Roman" w:hAnsi="Times New Roman" w:cs="Times New Roman"/>
+          <w:color w:val="000000" w:themeColor="text1"/>
+        </w:rPr>
+        <w:t>a</w:t>
+      </w:r>
+      <w:r>
+        <w:rPr>
+          <w:rFonts w:ascii="Times New Roman" w:eastAsia="Times New Roman" w:hAnsi="Times New Roman" w:cs="Times New Roman"/>
+          <w:color w:val="000000" w:themeColor="text1"/>
+        </w:rPr>
+        <w:t>n example of the model’s output and how the output is relevant</w:t>
+      </w:r>
+      <w:r>
+        <w:rPr>
+          <w:rFonts w:ascii="Times New Roman" w:eastAsia="Times New Roman" w:hAnsi="Times New Roman" w:cs="Times New Roman"/>
+          <w:color w:val="000000" w:themeColor="text1"/>
+        </w:rPr>
+        <w:t xml:space="preserve"> o</w:t>
+      </w:r>
+      <w:r>
+        <w:rPr>
+          <w:rFonts w:ascii="Times New Roman" w:eastAsia="Times New Roman" w:hAnsi="Times New Roman" w:cs="Times New Roman"/>
+          <w:color w:val="000000" w:themeColor="text1"/>
+        </w:rPr>
+        <w:t>r a</w:t>
+      </w:r>
+      <w:r>
+        <w:rPr>
+          <w:rFonts w:ascii="Times New Roman" w:eastAsia="Times New Roman" w:hAnsi="Times New Roman" w:cs="Times New Roman"/>
+          <w:color w:val="000000" w:themeColor="text1"/>
+        </w:rPr>
+        <w:t xml:space="preserve"> metric measuring the model’s performance, e.g., the Rand index or Silhouette Coefficient. </w:t>
+      </w:r>
+    </w:p>
+    <w:p>
+      <w:pPr>
         <w:pStyle w:val="Heading2"/>
         <w:rPr>
           <w:color w:val="000000" w:themeColor="text1"/>
@@ -8454,7 +8799,9 @@
           <w:lang w:val="en"/>
         </w:rPr>
       </w:pPr>
-      <w:bookmarkStart w:id="16" w:name="_Toc201059345"/>
+      <w:bookmarkStart w:id="20" w:name="_Toc201059345"/>
+      <w:bookmarkStart w:id="21" w:name="_Hlk195357517"/>
+      <w:bookmarkEnd w:id="19"/>
       <w:r>
         <w:rPr>
           <w:b w:val="0"/>
@@ -8464,9 +8811,10 @@
           <w:szCs w:val="32"/>
           <w:lang w:val="en"/>
         </w:rPr>
+        <w:lastRenderedPageBreak/>
         <w:t>Visualizations</w:t>
       </w:r>
-      <w:bookmarkEnd w:id="16"/>
+      <w:bookmarkEnd w:id="20"/>
     </w:p>
     <w:p>
       <w:pPr>
@@ -8521,7 +8869,8 @@
           <w:lang w:val="en"/>
         </w:rPr>
       </w:pPr>
-      <w:bookmarkStart w:id="17" w:name="_Toc1365484010"/>
+      <w:bookmarkStart w:id="22" w:name="_Toc1365484010"/>
+      <w:bookmarkEnd w:id="21"/>
       <w:r>
         <w:rPr>
           <w:b w:val="0"/>
@@ -8533,7 +8882,7 @@
         </w:rPr>
         <w:t>User Guide</w:t>
       </w:r>
-      <w:bookmarkEnd w:id="17"/>
+      <w:bookmarkEnd w:id="22"/>
     </w:p>
     <w:p>
       <w:pPr>
@@ -8620,7 +8969,6 @@
         </w:rPr>
       </w:pPr>
       <w:r>
-        <w:lastRenderedPageBreak/>
         <w:br w:type="page"/>
       </w:r>
     </w:p>
@@ -8632,7 +8980,7 @@
           <w:lang w:val="en"/>
         </w:rPr>
       </w:pPr>
-      <w:bookmarkStart w:id="18" w:name="_Toc1702353417"/>
+      <w:bookmarkStart w:id="23" w:name="_Toc1702353417"/>
       <w:r>
         <w:rPr>
           <w:color w:val="000000" w:themeColor="text1"/>
@@ -8641,7 +8989,7 @@
         <w:lastRenderedPageBreak/>
         <w:t>Reference Page</w:t>
       </w:r>
-      <w:bookmarkEnd w:id="18"/>
+      <w:bookmarkEnd w:id="23"/>
     </w:p>
     <w:p>
       <w:pPr>
@@ -8655,13 +9003,34 @@
           <w:rFonts w:ascii="Times New Roman" w:eastAsia="Times New Roman" w:hAnsi="Times New Roman" w:cs="Times New Roman"/>
           <w:color w:val="000000" w:themeColor="text1"/>
         </w:rPr>
-        <w:t xml:space="preserve">Following APA guidelines, include references for cited works, e.g., (Author, year). References are not </w:t>
+        <w:t>I</w:t>
       </w:r>
       <w:r>
         <w:rPr>
           <w:rFonts w:ascii="Times New Roman" w:eastAsia="Times New Roman" w:hAnsi="Times New Roman" w:cs="Times New Roman"/>
           <w:color w:val="000000" w:themeColor="text1"/>
         </w:rPr>
+        <w:t>nclude references for cited works, e.g., (Author, year)</w:t>
+      </w:r>
+      <w:r>
+        <w:rPr>
+          <w:rFonts w:ascii="Times New Roman" w:eastAsia="Times New Roman" w:hAnsi="Times New Roman" w:cs="Times New Roman"/>
+          <w:color w:val="000000" w:themeColor="text1"/>
+        </w:rPr>
+        <w:t xml:space="preserve"> following an accepted writing style</w:t>
+      </w:r>
+      <w:r>
+        <w:rPr>
+          <w:rFonts w:ascii="Times New Roman" w:eastAsia="Times New Roman" w:hAnsi="Times New Roman" w:cs="Times New Roman"/>
+          <w:color w:val="000000" w:themeColor="text1"/>
+        </w:rPr>
+        <w:t xml:space="preserve">. References are not </w:t>
+      </w:r>
+      <w:r>
+        <w:rPr>
+          <w:rFonts w:ascii="Times New Roman" w:eastAsia="Times New Roman" w:hAnsi="Times New Roman" w:cs="Times New Roman"/>
+          <w:color w:val="000000" w:themeColor="text1"/>
+        </w:rPr>
         <w:t>required</w:t>
       </w:r>
       <w:r>
@@ -8692,15 +9061,6 @@
         </w:rPr>
         <w:t xml:space="preserve"> as code comments within the source code.</w:t>
       </w:r>
-    </w:p>
-    <w:p>
-      <w:pPr>
-        <w:rPr>
-          <w:rFonts w:ascii="Times New Roman" w:eastAsia="Times New Roman" w:hAnsi="Times New Roman" w:cs="Times New Roman"/>
-          <w:color w:val="000000" w:themeColor="text1"/>
-          <w:lang w:val="en"/>
-        </w:rPr>
-      </w:pPr>
     </w:p>
     <w:p>
       <w:pPr>
@@ -8929,6 +9289,119 @@
 <file path=word/numbering.xml><?xml version="1.0" encoding="utf-8"?>
 <w:numbering xmlns:wpc="http://schemas.microsoft.com/office/word/2010/wordprocessingCanvas" xmlns:cx="http://schemas.microsoft.com/office/drawing/2014/chartex" xmlns:cx1="http://schemas.microsoft.com/office/drawing/2015/9/8/chartex" xmlns:cx2="http://schemas.microsoft.com/office/drawing/2015/10/21/chartex" xmlns:cx3="http://schemas.microsoft.com/office/drawing/2016/5/9/chartex" xmlns:cx4="http://schemas.microsoft.com/office/drawing/2016/5/10/chartex" xmlns:cx5="http://schemas.microsoft.com/office/drawing/2016/5/11/chartex" xmlns:cx6="http://schemas.microsoft.com/office/drawing/2016/5/12/chartex" xmlns:cx7="http://schemas.microsoft.com/office/drawing/2016/5/13/chartex" xmlns:cx8="http://schemas.microsoft.com/office/drawing/2016/5/14/chartex" xmlns:mc="http://schemas.openxmlformats.org/markup-compatibility/2006" xmlns:aink="http://schemas.microsoft.com/office/drawing/2016/ink" xmlns:am3d="http://schemas.microsoft.com/office/drawing/2017/model3d" xmlns:o="urn:schemas-microsoft-com:office:office" xmlns:oel="http://schemas.microsoft.com/office/2019/extlst" xmlns:r="http://schemas.openxmlformats.org/officeDocument/2006/relationships" xmlns:m="http://schemas.openxmlformats.org/officeDocument/2006/math" xmlns:v="urn:schemas-microsoft-com:vml" xmlns:wp14="http://schemas.microsoft.com/office/word/2010/wordprocessingDrawing" xmlns:wp="http://schemas.openxmlformats.org/drawingml/2006/wordprocessingDrawing" xmlns:w10="urn:schemas-microsoft-com:office:word" xmlns:w="http://schemas.openxmlformats.org/wordprocessingml/2006/main" xmlns:w14="http://schemas.microsoft.com/office/word/2010/wordml" xmlns:w15="http://schemas.microsoft.com/office/word/2012/wordml" xmlns:w16cex="http://schemas.microsoft.com/office/word/2018/wordml/cex" xmlns:w16cid="http://schemas.microsoft.com/office/word/2016/wordml/cid" xmlns:w16="http://schemas.microsoft.com/office/word/2018/wordml" xmlns:w16du="http://schemas.microsoft.com/office/word/2023/wordml/word16du" xmlns:w16sdtdh="http://schemas.microsoft.com/office/word/2020/wordml/sdtdatahash" xmlns:w16sdtfl="http://schemas.microsoft.com/office/word/2024/wordml/sdtformatlock" xmlns:w16se="http://schemas.microsoft.com/office/word/2015/wordml/symex" xmlns:wpg="http://schemas.microsoft.com/office/word/2010/wordprocessingGroup" xmlns:wpi="http://schemas.microsoft.com/office/word/2010/wordprocessingInk" xmlns:wne="http://schemas.microsoft.com/office/word/2006/wordml" xmlns:wps="http://schemas.microsoft.com/office/word/2010/wordprocessingShape" mc:Ignorable="w14 w15 w16se w16cid w16 w16cex w16sdtdh w16sdtfl w16du wp14">
   <w:abstractNum w:abstractNumId="0" w15:restartNumberingAfterBreak="0">
+    <w:nsid w:val="0089453F"/>
+    <w:multiLevelType w:val="hybridMultilevel"/>
+    <w:tmpl w:val="6FDA5946"/>
+    <w:lvl w:ilvl="0" w:tplc="FFFFFFFF">
+      <w:start w:val="1"/>
+      <w:numFmt w:val="bullet"/>
+      <w:lvlText w:val=""/>
+      <w:lvlJc w:val="left"/>
+      <w:pPr>
+        <w:ind w:left="720" w:hanging="360"/>
+      </w:pPr>
+      <w:rPr>
+        <w:rFonts w:ascii="Symbol" w:hAnsi="Symbol" w:hint="default"/>
+      </w:rPr>
+    </w:lvl>
+    <w:lvl w:ilvl="1" w:tplc="03FACF84">
+      <w:start w:val="1"/>
+      <w:numFmt w:val="bullet"/>
+      <w:lvlText w:val=""/>
+      <w:lvlJc w:val="left"/>
+      <w:pPr>
+        <w:ind w:left="1440" w:hanging="360"/>
+      </w:pPr>
+      <w:rPr>
+        <w:rFonts w:ascii="Symbol" w:hAnsi="Symbol" w:hint="default"/>
+      </w:rPr>
+    </w:lvl>
+    <w:lvl w:ilvl="2" w:tplc="FFFFFFFF">
+      <w:start w:val="1"/>
+      <w:numFmt w:val="bullet"/>
+      <w:lvlText w:val=""/>
+      <w:lvlJc w:val="left"/>
+      <w:pPr>
+        <w:ind w:left="2160" w:hanging="360"/>
+      </w:pPr>
+      <w:rPr>
+        <w:rFonts w:ascii="Symbol" w:hAnsi="Symbol" w:hint="default"/>
+      </w:rPr>
+    </w:lvl>
+    <w:lvl w:ilvl="3" w:tplc="FFFFFFFF">
+      <w:start w:val="1"/>
+      <w:numFmt w:val="bullet"/>
+      <w:lvlText w:val=""/>
+      <w:lvlJc w:val="left"/>
+      <w:pPr>
+        <w:ind w:left="2880" w:hanging="360"/>
+      </w:pPr>
+      <w:rPr>
+        <w:rFonts w:ascii="Symbol" w:hAnsi="Symbol" w:hint="default"/>
+      </w:rPr>
+    </w:lvl>
+    <w:lvl w:ilvl="4" w:tplc="FFFFFFFF">
+      <w:start w:val="1"/>
+      <w:numFmt w:val="bullet"/>
+      <w:lvlText w:val="o"/>
+      <w:lvlJc w:val="left"/>
+      <w:pPr>
+        <w:ind w:left="3600" w:hanging="360"/>
+      </w:pPr>
+      <w:rPr>
+        <w:rFonts w:ascii="Courier New" w:hAnsi="Courier New" w:cs="Times New Roman" w:hint="default"/>
+      </w:rPr>
+    </w:lvl>
+    <w:lvl w:ilvl="5" w:tplc="FFFFFFFF">
+      <w:start w:val="1"/>
+      <w:numFmt w:val="bullet"/>
+      <w:lvlText w:val=""/>
+      <w:lvlJc w:val="left"/>
+      <w:pPr>
+        <w:ind w:left="4320" w:hanging="360"/>
+      </w:pPr>
+      <w:rPr>
+        <w:rFonts w:ascii="Wingdings" w:hAnsi="Wingdings" w:hint="default"/>
+      </w:rPr>
+    </w:lvl>
+    <w:lvl w:ilvl="6" w:tplc="FFFFFFFF">
+      <w:start w:val="1"/>
+      <w:numFmt w:val="bullet"/>
+      <w:lvlText w:val=""/>
+      <w:lvlJc w:val="left"/>
+      <w:pPr>
+        <w:ind w:left="5040" w:hanging="360"/>
+      </w:pPr>
+      <w:rPr>
+        <w:rFonts w:ascii="Symbol" w:hAnsi="Symbol" w:hint="default"/>
+      </w:rPr>
+    </w:lvl>
+    <w:lvl w:ilvl="7" w:tplc="FFFFFFFF">
+      <w:start w:val="1"/>
+      <w:numFmt w:val="bullet"/>
+      <w:lvlText w:val="o"/>
+      <w:lvlJc w:val="left"/>
+      <w:pPr>
+        <w:ind w:left="5760" w:hanging="360"/>
+      </w:pPr>
+      <w:rPr>
+        <w:rFonts w:ascii="Courier New" w:hAnsi="Courier New" w:cs="Times New Roman" w:hint="default"/>
+      </w:rPr>
+    </w:lvl>
+    <w:lvl w:ilvl="8" w:tplc="FFFFFFFF">
+      <w:start w:val="1"/>
+      <w:numFmt w:val="bullet"/>
+      <w:lvlText w:val=""/>
+      <w:lvlJc w:val="left"/>
+      <w:pPr>
+        <w:ind w:left="6480" w:hanging="360"/>
+      </w:pPr>
+      <w:rPr>
+        <w:rFonts w:ascii="Wingdings" w:hAnsi="Wingdings" w:hint="default"/>
+      </w:rPr>
+    </w:lvl>
+  </w:abstractNum>
+  <w:abstractNum w:abstractNumId="1" w15:restartNumberingAfterBreak="0">
     <w:nsid w:val="00B70348"/>
     <w:multiLevelType w:val="hybridMultilevel"/>
     <w:tmpl w:val="178A4EEE"/>
@@ -9041,7 +9514,7 @@
       </w:rPr>
     </w:lvl>
   </w:abstractNum>
-  <w:abstractNum w:abstractNumId="1" w15:restartNumberingAfterBreak="0">
+  <w:abstractNum w:abstractNumId="2" w15:restartNumberingAfterBreak="0">
     <w:nsid w:val="01DDD175"/>
     <w:multiLevelType w:val="hybridMultilevel"/>
     <w:tmpl w:val="36B07462"/>
@@ -9133,7 +9606,7 @@
       </w:pPr>
     </w:lvl>
   </w:abstractNum>
-  <w:abstractNum w:abstractNumId="2" w15:restartNumberingAfterBreak="0">
+  <w:abstractNum w:abstractNumId="3" w15:restartNumberingAfterBreak="0">
     <w:nsid w:val="04098C81"/>
     <w:multiLevelType w:val="hybridMultilevel"/>
     <w:tmpl w:val="32125DC2"/>
@@ -9219,7 +9692,7 @@
       </w:pPr>
     </w:lvl>
   </w:abstractNum>
-  <w:abstractNum w:abstractNumId="3" w15:restartNumberingAfterBreak="0">
+  <w:abstractNum w:abstractNumId="4" w15:restartNumberingAfterBreak="0">
     <w:nsid w:val="0422277A"/>
     <w:multiLevelType w:val="hybridMultilevel"/>
     <w:tmpl w:val="037887E2"/>
@@ -9332,7 +9805,7 @@
       </w:rPr>
     </w:lvl>
   </w:abstractNum>
-  <w:abstractNum w:abstractNumId="4" w15:restartNumberingAfterBreak="0">
+  <w:abstractNum w:abstractNumId="5" w15:restartNumberingAfterBreak="0">
     <w:nsid w:val="046F3F45"/>
     <w:multiLevelType w:val="multilevel"/>
     <w:tmpl w:val="FAC29254"/>
@@ -9481,7 +9954,7 @@
       </w:rPr>
     </w:lvl>
   </w:abstractNum>
-  <w:abstractNum w:abstractNumId="5" w15:restartNumberingAfterBreak="0">
+  <w:abstractNum w:abstractNumId="6" w15:restartNumberingAfterBreak="0">
     <w:nsid w:val="04AB4888"/>
     <w:multiLevelType w:val="hybridMultilevel"/>
     <w:tmpl w:val="2AAA14DE"/>
@@ -9594,7 +10067,7 @@
       </w:rPr>
     </w:lvl>
   </w:abstractNum>
-  <w:abstractNum w:abstractNumId="6" w15:restartNumberingAfterBreak="0">
+  <w:abstractNum w:abstractNumId="7" w15:restartNumberingAfterBreak="0">
     <w:nsid w:val="06AE33CE"/>
     <w:multiLevelType w:val="hybridMultilevel"/>
     <w:tmpl w:val="61B038AE"/>
@@ -9683,7 +10156,7 @@
       </w:pPr>
     </w:lvl>
   </w:abstractNum>
-  <w:abstractNum w:abstractNumId="7" w15:restartNumberingAfterBreak="0">
+  <w:abstractNum w:abstractNumId="8" w15:restartNumberingAfterBreak="0">
     <w:nsid w:val="08AD10CF"/>
     <w:multiLevelType w:val="multilevel"/>
     <w:tmpl w:val="27A2D80E"/>
@@ -9832,7 +10305,7 @@
       </w:rPr>
     </w:lvl>
   </w:abstractNum>
-  <w:abstractNum w:abstractNumId="8" w15:restartNumberingAfterBreak="0">
+  <w:abstractNum w:abstractNumId="9" w15:restartNumberingAfterBreak="0">
     <w:nsid w:val="08B09187"/>
     <w:multiLevelType w:val="hybridMultilevel"/>
     <w:tmpl w:val="1284B226"/>
@@ -9918,7 +10391,7 @@
       </w:pPr>
     </w:lvl>
   </w:abstractNum>
-  <w:abstractNum w:abstractNumId="9" w15:restartNumberingAfterBreak="0">
+  <w:abstractNum w:abstractNumId="10" w15:restartNumberingAfterBreak="0">
     <w:nsid w:val="08D44EE3"/>
     <w:multiLevelType w:val="multilevel"/>
     <w:tmpl w:val="30A2069A"/>
@@ -10067,7 +10540,7 @@
       </w:rPr>
     </w:lvl>
   </w:abstractNum>
-  <w:abstractNum w:abstractNumId="10" w15:restartNumberingAfterBreak="0">
+  <w:abstractNum w:abstractNumId="11" w15:restartNumberingAfterBreak="0">
     <w:nsid w:val="0A2C66E6"/>
     <w:multiLevelType w:val="hybridMultilevel"/>
     <w:tmpl w:val="FFC275CA"/>
@@ -10180,7 +10653,7 @@
       </w:rPr>
     </w:lvl>
   </w:abstractNum>
-  <w:abstractNum w:abstractNumId="11" w15:restartNumberingAfterBreak="0">
+  <w:abstractNum w:abstractNumId="12" w15:restartNumberingAfterBreak="0">
     <w:nsid w:val="0A3C2EE3"/>
     <w:multiLevelType w:val="hybridMultilevel"/>
     <w:tmpl w:val="0C0A265C"/>
@@ -10266,7 +10739,7 @@
       </w:pPr>
     </w:lvl>
   </w:abstractNum>
-  <w:abstractNum w:abstractNumId="12" w15:restartNumberingAfterBreak="0">
+  <w:abstractNum w:abstractNumId="13" w15:restartNumberingAfterBreak="0">
     <w:nsid w:val="0A8BEF7A"/>
     <w:multiLevelType w:val="hybridMultilevel"/>
     <w:tmpl w:val="B484CAC2"/>
@@ -10379,7 +10852,7 @@
       </w:rPr>
     </w:lvl>
   </w:abstractNum>
-  <w:abstractNum w:abstractNumId="13" w15:restartNumberingAfterBreak="0">
+  <w:abstractNum w:abstractNumId="14" w15:restartNumberingAfterBreak="0">
     <w:nsid w:val="0B442ED0"/>
     <w:multiLevelType w:val="hybridMultilevel"/>
     <w:tmpl w:val="9CFAD10C"/>
@@ -10465,7 +10938,7 @@
       </w:pPr>
     </w:lvl>
   </w:abstractNum>
-  <w:abstractNum w:abstractNumId="14" w15:restartNumberingAfterBreak="0">
+  <w:abstractNum w:abstractNumId="15" w15:restartNumberingAfterBreak="0">
     <w:nsid w:val="0D7C0985"/>
     <w:multiLevelType w:val="multilevel"/>
     <w:tmpl w:val="E774036C"/>
@@ -10614,7 +11087,7 @@
       </w:rPr>
     </w:lvl>
   </w:abstractNum>
-  <w:abstractNum w:abstractNumId="15" w15:restartNumberingAfterBreak="0">
+  <w:abstractNum w:abstractNumId="16" w15:restartNumberingAfterBreak="0">
     <w:nsid w:val="0DAB0A89"/>
     <w:multiLevelType w:val="multilevel"/>
     <w:tmpl w:val="B4CEFADC"/>
@@ -10763,7 +11236,7 @@
       </w:rPr>
     </w:lvl>
   </w:abstractNum>
-  <w:abstractNum w:abstractNumId="16" w15:restartNumberingAfterBreak="0">
+  <w:abstractNum w:abstractNumId="17" w15:restartNumberingAfterBreak="0">
     <w:nsid w:val="0EE357DB"/>
     <w:multiLevelType w:val="hybridMultilevel"/>
     <w:tmpl w:val="54BC15B6"/>
@@ -10849,7 +11322,7 @@
       </w:pPr>
     </w:lvl>
   </w:abstractNum>
-  <w:abstractNum w:abstractNumId="17" w15:restartNumberingAfterBreak="0">
+  <w:abstractNum w:abstractNumId="18" w15:restartNumberingAfterBreak="0">
     <w:nsid w:val="0F1701FA"/>
     <w:multiLevelType w:val="hybridMultilevel"/>
     <w:tmpl w:val="DF5C6E3A"/>
@@ -10941,7 +11414,7 @@
       </w:pPr>
     </w:lvl>
   </w:abstractNum>
-  <w:abstractNum w:abstractNumId="18" w15:restartNumberingAfterBreak="0">
+  <w:abstractNum w:abstractNumId="19" w15:restartNumberingAfterBreak="0">
     <w:nsid w:val="110756A0"/>
     <w:multiLevelType w:val="hybridMultilevel"/>
     <w:tmpl w:val="400EEADE"/>
@@ -11030,7 +11503,7 @@
       </w:pPr>
     </w:lvl>
   </w:abstractNum>
-  <w:abstractNum w:abstractNumId="19" w15:restartNumberingAfterBreak="0">
+  <w:abstractNum w:abstractNumId="20" w15:restartNumberingAfterBreak="0">
     <w:nsid w:val="120C058A"/>
     <w:multiLevelType w:val="hybridMultilevel"/>
     <w:tmpl w:val="6152F4E4"/>
@@ -11143,7 +11616,7 @@
       </w:rPr>
     </w:lvl>
   </w:abstractNum>
-  <w:abstractNum w:abstractNumId="20" w15:restartNumberingAfterBreak="0">
+  <w:abstractNum w:abstractNumId="21" w15:restartNumberingAfterBreak="0">
     <w:nsid w:val="127F32EE"/>
     <w:multiLevelType w:val="hybridMultilevel"/>
     <w:tmpl w:val="DD1AC5A4"/>
@@ -11229,7 +11702,7 @@
       </w:pPr>
     </w:lvl>
   </w:abstractNum>
-  <w:abstractNum w:abstractNumId="21" w15:restartNumberingAfterBreak="0">
+  <w:abstractNum w:abstractNumId="22" w15:restartNumberingAfterBreak="0">
     <w:nsid w:val="12AFA26D"/>
     <w:multiLevelType w:val="hybridMultilevel"/>
     <w:tmpl w:val="2F289248"/>
@@ -11318,7 +11791,7 @@
       </w:pPr>
     </w:lvl>
   </w:abstractNum>
-  <w:abstractNum w:abstractNumId="22" w15:restartNumberingAfterBreak="0">
+  <w:abstractNum w:abstractNumId="23" w15:restartNumberingAfterBreak="0">
     <w:nsid w:val="1471CA4C"/>
     <w:multiLevelType w:val="hybridMultilevel"/>
     <w:tmpl w:val="4ACAB500"/>
@@ -11407,7 +11880,7 @@
       </w:pPr>
     </w:lvl>
   </w:abstractNum>
-  <w:abstractNum w:abstractNumId="23" w15:restartNumberingAfterBreak="0">
+  <w:abstractNum w:abstractNumId="24" w15:restartNumberingAfterBreak="0">
     <w:nsid w:val="166175AE"/>
     <w:multiLevelType w:val="hybridMultilevel"/>
     <w:tmpl w:val="79842B86"/>
@@ -11493,7 +11966,7 @@
       </w:pPr>
     </w:lvl>
   </w:abstractNum>
-  <w:abstractNum w:abstractNumId="24" w15:restartNumberingAfterBreak="0">
+  <w:abstractNum w:abstractNumId="25" w15:restartNumberingAfterBreak="0">
     <w:nsid w:val="177F66F2"/>
     <w:multiLevelType w:val="hybridMultilevel"/>
     <w:tmpl w:val="82AA5974"/>
@@ -11606,7 +12079,7 @@
       </w:rPr>
     </w:lvl>
   </w:abstractNum>
-  <w:abstractNum w:abstractNumId="25" w15:restartNumberingAfterBreak="0">
+  <w:abstractNum w:abstractNumId="26" w15:restartNumberingAfterBreak="0">
     <w:nsid w:val="17F406D2"/>
     <w:multiLevelType w:val="hybridMultilevel"/>
     <w:tmpl w:val="1128ABF0"/>
@@ -11692,7 +12165,7 @@
       </w:pPr>
     </w:lvl>
   </w:abstractNum>
-  <w:abstractNum w:abstractNumId="26" w15:restartNumberingAfterBreak="0">
+  <w:abstractNum w:abstractNumId="27" w15:restartNumberingAfterBreak="0">
     <w:nsid w:val="18EF06FC"/>
     <w:multiLevelType w:val="hybridMultilevel"/>
     <w:tmpl w:val="22080B2C"/>
@@ -11805,7 +12278,7 @@
       </w:rPr>
     </w:lvl>
   </w:abstractNum>
-  <w:abstractNum w:abstractNumId="27" w15:restartNumberingAfterBreak="0">
+  <w:abstractNum w:abstractNumId="28" w15:restartNumberingAfterBreak="0">
     <w:nsid w:val="1B5B9916"/>
     <w:multiLevelType w:val="hybridMultilevel"/>
     <w:tmpl w:val="984ACF48"/>
@@ -11891,7 +12364,7 @@
       </w:pPr>
     </w:lvl>
   </w:abstractNum>
-  <w:abstractNum w:abstractNumId="28" w15:restartNumberingAfterBreak="0">
+  <w:abstractNum w:abstractNumId="29" w15:restartNumberingAfterBreak="0">
     <w:nsid w:val="1D0F00AC"/>
     <w:multiLevelType w:val="hybridMultilevel"/>
     <w:tmpl w:val="33EC4D70"/>
@@ -11977,7 +12450,7 @@
       </w:pPr>
     </w:lvl>
   </w:abstractNum>
-  <w:abstractNum w:abstractNumId="29" w15:restartNumberingAfterBreak="0">
+  <w:abstractNum w:abstractNumId="30" w15:restartNumberingAfterBreak="0">
     <w:nsid w:val="1DC64CD8"/>
     <w:multiLevelType w:val="hybridMultilevel"/>
     <w:tmpl w:val="F558D5F0"/>
@@ -12090,7 +12563,7 @@
       </w:rPr>
     </w:lvl>
   </w:abstractNum>
-  <w:abstractNum w:abstractNumId="30" w15:restartNumberingAfterBreak="0">
+  <w:abstractNum w:abstractNumId="31" w15:restartNumberingAfterBreak="0">
     <w:nsid w:val="1DFC4F4A"/>
     <w:multiLevelType w:val="hybridMultilevel"/>
     <w:tmpl w:val="5852DDD0"/>
@@ -12176,7 +12649,7 @@
       </w:pPr>
     </w:lvl>
   </w:abstractNum>
-  <w:abstractNum w:abstractNumId="31" w15:restartNumberingAfterBreak="0">
+  <w:abstractNum w:abstractNumId="32" w15:restartNumberingAfterBreak="0">
     <w:nsid w:val="1E8640F9"/>
     <w:multiLevelType w:val="multilevel"/>
     <w:tmpl w:val="AEACA57C"/>
@@ -12325,7 +12798,7 @@
       </w:rPr>
     </w:lvl>
   </w:abstractNum>
-  <w:abstractNum w:abstractNumId="32" w15:restartNumberingAfterBreak="0">
+  <w:abstractNum w:abstractNumId="33" w15:restartNumberingAfterBreak="0">
     <w:nsid w:val="203B3B92"/>
     <w:multiLevelType w:val="hybridMultilevel"/>
     <w:tmpl w:val="552E262A"/>
@@ -12438,7 +12911,7 @@
       </w:rPr>
     </w:lvl>
   </w:abstractNum>
-  <w:abstractNum w:abstractNumId="33" w15:restartNumberingAfterBreak="0">
+  <w:abstractNum w:abstractNumId="34" w15:restartNumberingAfterBreak="0">
     <w:nsid w:val="20B61F47"/>
     <w:multiLevelType w:val="multilevel"/>
     <w:tmpl w:val="1D72FF96"/>
@@ -12587,7 +13060,7 @@
       </w:rPr>
     </w:lvl>
   </w:abstractNum>
-  <w:abstractNum w:abstractNumId="34" w15:restartNumberingAfterBreak="0">
+  <w:abstractNum w:abstractNumId="35" w15:restartNumberingAfterBreak="0">
     <w:nsid w:val="21B3513F"/>
     <w:multiLevelType w:val="hybridMultilevel"/>
     <w:tmpl w:val="F45ADBEA"/>
@@ -12700,7 +13173,7 @@
       </w:rPr>
     </w:lvl>
   </w:abstractNum>
-  <w:abstractNum w:abstractNumId="35" w15:restartNumberingAfterBreak="0">
+  <w:abstractNum w:abstractNumId="36" w15:restartNumberingAfterBreak="0">
     <w:nsid w:val="2287D0BF"/>
     <w:multiLevelType w:val="hybridMultilevel"/>
     <w:tmpl w:val="86283400"/>
@@ -12813,7 +13286,7 @@
       </w:rPr>
     </w:lvl>
   </w:abstractNum>
-  <w:abstractNum w:abstractNumId="36" w15:restartNumberingAfterBreak="0">
+  <w:abstractNum w:abstractNumId="37" w15:restartNumberingAfterBreak="0">
     <w:nsid w:val="22AB715F"/>
     <w:multiLevelType w:val="hybridMultilevel"/>
     <w:tmpl w:val="782830AC"/>
@@ -12899,7 +13372,7 @@
       </w:pPr>
     </w:lvl>
   </w:abstractNum>
-  <w:abstractNum w:abstractNumId="37" w15:restartNumberingAfterBreak="0">
+  <w:abstractNum w:abstractNumId="38" w15:restartNumberingAfterBreak="0">
     <w:nsid w:val="238E2FBE"/>
     <w:multiLevelType w:val="hybridMultilevel"/>
     <w:tmpl w:val="5B74CDDC"/>
@@ -12985,7 +13458,7 @@
       </w:pPr>
     </w:lvl>
   </w:abstractNum>
-  <w:abstractNum w:abstractNumId="38" w15:restartNumberingAfterBreak="0">
+  <w:abstractNum w:abstractNumId="39" w15:restartNumberingAfterBreak="0">
     <w:nsid w:val="25C501E9"/>
     <w:multiLevelType w:val="hybridMultilevel"/>
     <w:tmpl w:val="0DB4EF38"/>
@@ -13071,7 +13544,7 @@
       </w:pPr>
     </w:lvl>
   </w:abstractNum>
-  <w:abstractNum w:abstractNumId="39" w15:restartNumberingAfterBreak="0">
+  <w:abstractNum w:abstractNumId="40" w15:restartNumberingAfterBreak="0">
     <w:nsid w:val="28E720EC"/>
     <w:multiLevelType w:val="hybridMultilevel"/>
     <w:tmpl w:val="ABB61490"/>
@@ -13184,7 +13657,7 @@
       </w:rPr>
     </w:lvl>
   </w:abstractNum>
-  <w:abstractNum w:abstractNumId="40" w15:restartNumberingAfterBreak="0">
+  <w:abstractNum w:abstractNumId="41" w15:restartNumberingAfterBreak="0">
     <w:nsid w:val="28E757D4"/>
     <w:multiLevelType w:val="multilevel"/>
     <w:tmpl w:val="4BB84DFA"/>
@@ -13333,7 +13806,7 @@
       </w:rPr>
     </w:lvl>
   </w:abstractNum>
-  <w:abstractNum w:abstractNumId="41" w15:restartNumberingAfterBreak="0">
+  <w:abstractNum w:abstractNumId="42" w15:restartNumberingAfterBreak="0">
     <w:nsid w:val="28F73C5A"/>
     <w:multiLevelType w:val="multilevel"/>
     <w:tmpl w:val="F02434D6"/>
@@ -13482,7 +13955,7 @@
       </w:rPr>
     </w:lvl>
   </w:abstractNum>
-  <w:abstractNum w:abstractNumId="42" w15:restartNumberingAfterBreak="0">
+  <w:abstractNum w:abstractNumId="43" w15:restartNumberingAfterBreak="0">
     <w:nsid w:val="2995A4A0"/>
     <w:multiLevelType w:val="hybridMultilevel"/>
     <w:tmpl w:val="E7CE80AE"/>
@@ -13568,7 +14041,7 @@
       </w:pPr>
     </w:lvl>
   </w:abstractNum>
-  <w:abstractNum w:abstractNumId="43" w15:restartNumberingAfterBreak="0">
+  <w:abstractNum w:abstractNumId="44" w15:restartNumberingAfterBreak="0">
     <w:nsid w:val="2A6C30BE"/>
     <w:multiLevelType w:val="multilevel"/>
     <w:tmpl w:val="41C226FC"/>
@@ -13717,7 +14190,7 @@
       </w:rPr>
     </w:lvl>
   </w:abstractNum>
-  <w:abstractNum w:abstractNumId="44" w15:restartNumberingAfterBreak="0">
+  <w:abstractNum w:abstractNumId="45" w15:restartNumberingAfterBreak="0">
     <w:nsid w:val="2AC903ED"/>
     <w:multiLevelType w:val="hybridMultilevel"/>
     <w:tmpl w:val="EFCC140A"/>
@@ -13830,7 +14303,7 @@
       </w:rPr>
     </w:lvl>
   </w:abstractNum>
-  <w:abstractNum w:abstractNumId="45" w15:restartNumberingAfterBreak="0">
+  <w:abstractNum w:abstractNumId="46" w15:restartNumberingAfterBreak="0">
     <w:nsid w:val="2AD4FF98"/>
     <w:multiLevelType w:val="hybridMultilevel"/>
     <w:tmpl w:val="C87E0748"/>
@@ -13943,7 +14416,7 @@
       </w:rPr>
     </w:lvl>
   </w:abstractNum>
-  <w:abstractNum w:abstractNumId="46" w15:restartNumberingAfterBreak="0">
+  <w:abstractNum w:abstractNumId="47" w15:restartNumberingAfterBreak="0">
     <w:nsid w:val="2BD30381"/>
     <w:multiLevelType w:val="multilevel"/>
     <w:tmpl w:val="2598C282"/>
@@ -14092,7 +14565,7 @@
       </w:rPr>
     </w:lvl>
   </w:abstractNum>
-  <w:abstractNum w:abstractNumId="47" w15:restartNumberingAfterBreak="0">
+  <w:abstractNum w:abstractNumId="48" w15:restartNumberingAfterBreak="0">
     <w:nsid w:val="2C4C47BB"/>
     <w:multiLevelType w:val="hybridMultilevel"/>
     <w:tmpl w:val="94D65D14"/>
@@ -14178,7 +14651,7 @@
       </w:pPr>
     </w:lvl>
   </w:abstractNum>
-  <w:abstractNum w:abstractNumId="48" w15:restartNumberingAfterBreak="0">
+  <w:abstractNum w:abstractNumId="49" w15:restartNumberingAfterBreak="0">
     <w:nsid w:val="2C65E9FC"/>
     <w:multiLevelType w:val="hybridMultilevel"/>
     <w:tmpl w:val="DAD6CD1A"/>
@@ -14291,7 +14764,7 @@
       </w:rPr>
     </w:lvl>
   </w:abstractNum>
-  <w:abstractNum w:abstractNumId="49" w15:restartNumberingAfterBreak="0">
+  <w:abstractNum w:abstractNumId="50" w15:restartNumberingAfterBreak="0">
     <w:nsid w:val="2D277A21"/>
     <w:multiLevelType w:val="hybridMultilevel"/>
     <w:tmpl w:val="4E86DC60"/>
@@ -14377,7 +14850,7 @@
       </w:pPr>
     </w:lvl>
   </w:abstractNum>
-  <w:abstractNum w:abstractNumId="50" w15:restartNumberingAfterBreak="0">
+  <w:abstractNum w:abstractNumId="51" w15:restartNumberingAfterBreak="0">
     <w:nsid w:val="2E2E4A50"/>
     <w:multiLevelType w:val="multilevel"/>
     <w:tmpl w:val="2E528046"/>
@@ -14526,7 +14999,7 @@
       </w:rPr>
     </w:lvl>
   </w:abstractNum>
-  <w:abstractNum w:abstractNumId="51" w15:restartNumberingAfterBreak="0">
+  <w:abstractNum w:abstractNumId="52" w15:restartNumberingAfterBreak="0">
     <w:nsid w:val="2E7CB6BA"/>
     <w:multiLevelType w:val="hybridMultilevel"/>
     <w:tmpl w:val="4C7A68A2"/>
@@ -14615,7 +15088,7 @@
       </w:pPr>
     </w:lvl>
   </w:abstractNum>
-  <w:abstractNum w:abstractNumId="52" w15:restartNumberingAfterBreak="0">
+  <w:abstractNum w:abstractNumId="53" w15:restartNumberingAfterBreak="0">
     <w:nsid w:val="2EE0F851"/>
     <w:multiLevelType w:val="hybridMultilevel"/>
     <w:tmpl w:val="0136D2D0"/>
@@ -14728,7 +15201,7 @@
       </w:rPr>
     </w:lvl>
   </w:abstractNum>
-  <w:abstractNum w:abstractNumId="53" w15:restartNumberingAfterBreak="0">
+  <w:abstractNum w:abstractNumId="54" w15:restartNumberingAfterBreak="0">
     <w:nsid w:val="30E5818D"/>
     <w:multiLevelType w:val="hybridMultilevel"/>
     <w:tmpl w:val="2306DDCE"/>
@@ -14841,7 +15314,7 @@
       </w:rPr>
     </w:lvl>
   </w:abstractNum>
-  <w:abstractNum w:abstractNumId="54" w15:restartNumberingAfterBreak="0">
+  <w:abstractNum w:abstractNumId="55" w15:restartNumberingAfterBreak="0">
     <w:nsid w:val="31EF5E74"/>
     <w:multiLevelType w:val="multilevel"/>
     <w:tmpl w:val="C1288D2A"/>
@@ -14990,7 +15463,7 @@
       </w:rPr>
     </w:lvl>
   </w:abstractNum>
-  <w:abstractNum w:abstractNumId="55" w15:restartNumberingAfterBreak="0">
+  <w:abstractNum w:abstractNumId="56" w15:restartNumberingAfterBreak="0">
     <w:nsid w:val="32DC2698"/>
     <w:multiLevelType w:val="hybridMultilevel"/>
     <w:tmpl w:val="8800F90E"/>
@@ -15076,7 +15549,7 @@
       </w:pPr>
     </w:lvl>
   </w:abstractNum>
-  <w:abstractNum w:abstractNumId="56" w15:restartNumberingAfterBreak="0">
+  <w:abstractNum w:abstractNumId="57" w15:restartNumberingAfterBreak="0">
     <w:nsid w:val="342B1ACF"/>
     <w:multiLevelType w:val="multilevel"/>
     <w:tmpl w:val="5B5410C8"/>
@@ -15225,7 +15698,7 @@
       </w:rPr>
     </w:lvl>
   </w:abstractNum>
-  <w:abstractNum w:abstractNumId="57" w15:restartNumberingAfterBreak="0">
+  <w:abstractNum w:abstractNumId="58" w15:restartNumberingAfterBreak="0">
     <w:nsid w:val="35B1575E"/>
     <w:multiLevelType w:val="hybridMultilevel"/>
     <w:tmpl w:val="EFE4BDE4"/>
@@ -15338,7 +15811,7 @@
       </w:rPr>
     </w:lvl>
   </w:abstractNum>
-  <w:abstractNum w:abstractNumId="58" w15:restartNumberingAfterBreak="0">
+  <w:abstractNum w:abstractNumId="59" w15:restartNumberingAfterBreak="0">
     <w:nsid w:val="375518EF"/>
     <w:multiLevelType w:val="hybridMultilevel"/>
     <w:tmpl w:val="E214B93E"/>
@@ -15451,7 +15924,7 @@
       </w:rPr>
     </w:lvl>
   </w:abstractNum>
-  <w:abstractNum w:abstractNumId="59" w15:restartNumberingAfterBreak="0">
+  <w:abstractNum w:abstractNumId="60" w15:restartNumberingAfterBreak="0">
     <w:nsid w:val="377E7252"/>
     <w:multiLevelType w:val="hybridMultilevel"/>
     <w:tmpl w:val="5E5EA5BC"/>
@@ -15540,7 +16013,7 @@
       </w:pPr>
     </w:lvl>
   </w:abstractNum>
-  <w:abstractNum w:abstractNumId="60" w15:restartNumberingAfterBreak="0">
+  <w:abstractNum w:abstractNumId="61" w15:restartNumberingAfterBreak="0">
     <w:nsid w:val="37F76274"/>
     <w:multiLevelType w:val="hybridMultilevel"/>
     <w:tmpl w:val="3230CFB8"/>
@@ -15626,7 +16099,7 @@
       </w:pPr>
     </w:lvl>
   </w:abstractNum>
-  <w:abstractNum w:abstractNumId="61" w15:restartNumberingAfterBreak="0">
+  <w:abstractNum w:abstractNumId="62" w15:restartNumberingAfterBreak="0">
     <w:nsid w:val="3868DC32"/>
     <w:multiLevelType w:val="hybridMultilevel"/>
     <w:tmpl w:val="1818B0BA"/>
@@ -15739,7 +16212,7 @@
       </w:rPr>
     </w:lvl>
   </w:abstractNum>
-  <w:abstractNum w:abstractNumId="62" w15:restartNumberingAfterBreak="0">
+  <w:abstractNum w:abstractNumId="63" w15:restartNumberingAfterBreak="0">
     <w:nsid w:val="3A40E074"/>
     <w:multiLevelType w:val="hybridMultilevel"/>
     <w:tmpl w:val="210AD9F2"/>
@@ -15852,7 +16325,7 @@
       </w:rPr>
     </w:lvl>
   </w:abstractNum>
-  <w:abstractNum w:abstractNumId="63" w15:restartNumberingAfterBreak="0">
+  <w:abstractNum w:abstractNumId="64" w15:restartNumberingAfterBreak="0">
     <w:nsid w:val="3C9731A9"/>
     <w:multiLevelType w:val="multilevel"/>
     <w:tmpl w:val="D828FA2C"/>
@@ -16001,7 +16474,7 @@
       </w:rPr>
     </w:lvl>
   </w:abstractNum>
-  <w:abstractNum w:abstractNumId="64" w15:restartNumberingAfterBreak="0">
+  <w:abstractNum w:abstractNumId="65" w15:restartNumberingAfterBreak="0">
     <w:nsid w:val="3CFB3417"/>
     <w:multiLevelType w:val="multilevel"/>
     <w:tmpl w:val="3E3A9482"/>
@@ -16150,7 +16623,7 @@
       </w:rPr>
     </w:lvl>
   </w:abstractNum>
-  <w:abstractNum w:abstractNumId="65" w15:restartNumberingAfterBreak="0">
+  <w:abstractNum w:abstractNumId="66" w15:restartNumberingAfterBreak="0">
     <w:nsid w:val="3D1FC3CA"/>
     <w:multiLevelType w:val="hybridMultilevel"/>
     <w:tmpl w:val="02C80154"/>
@@ -16236,7 +16709,7 @@
       </w:pPr>
     </w:lvl>
   </w:abstractNum>
-  <w:abstractNum w:abstractNumId="66" w15:restartNumberingAfterBreak="0">
+  <w:abstractNum w:abstractNumId="67" w15:restartNumberingAfterBreak="0">
     <w:nsid w:val="3D73601F"/>
     <w:multiLevelType w:val="hybridMultilevel"/>
     <w:tmpl w:val="1406841A"/>
@@ -16349,7 +16822,7 @@
       </w:rPr>
     </w:lvl>
   </w:abstractNum>
-  <w:abstractNum w:abstractNumId="67" w15:restartNumberingAfterBreak="0">
+  <w:abstractNum w:abstractNumId="68" w15:restartNumberingAfterBreak="0">
     <w:nsid w:val="3D838F1A"/>
     <w:multiLevelType w:val="hybridMultilevel"/>
     <w:tmpl w:val="E97279FC"/>
@@ -16462,7 +16935,7 @@
       </w:rPr>
     </w:lvl>
   </w:abstractNum>
-  <w:abstractNum w:abstractNumId="68" w15:restartNumberingAfterBreak="0">
+  <w:abstractNum w:abstractNumId="69" w15:restartNumberingAfterBreak="0">
     <w:nsid w:val="3DC79E40"/>
     <w:multiLevelType w:val="hybridMultilevel"/>
     <w:tmpl w:val="EAA43978"/>
@@ -16548,7 +17021,7 @@
       </w:pPr>
     </w:lvl>
   </w:abstractNum>
-  <w:abstractNum w:abstractNumId="69" w15:restartNumberingAfterBreak="0">
+  <w:abstractNum w:abstractNumId="70" w15:restartNumberingAfterBreak="0">
     <w:nsid w:val="3DDFCCE4"/>
     <w:multiLevelType w:val="hybridMultilevel"/>
     <w:tmpl w:val="E71A520C"/>
@@ -16661,7 +17134,7 @@
       </w:rPr>
     </w:lvl>
   </w:abstractNum>
-  <w:abstractNum w:abstractNumId="70" w15:restartNumberingAfterBreak="0">
+  <w:abstractNum w:abstractNumId="71" w15:restartNumberingAfterBreak="0">
     <w:nsid w:val="3DF9BB48"/>
     <w:multiLevelType w:val="hybridMultilevel"/>
     <w:tmpl w:val="0A98DF90"/>
@@ -16747,7 +17220,7 @@
       </w:pPr>
     </w:lvl>
   </w:abstractNum>
-  <w:abstractNum w:abstractNumId="71" w15:restartNumberingAfterBreak="0">
+  <w:abstractNum w:abstractNumId="72" w15:restartNumberingAfterBreak="0">
     <w:nsid w:val="3E292377"/>
     <w:multiLevelType w:val="hybridMultilevel"/>
     <w:tmpl w:val="C50CE6CA"/>
@@ -16833,7 +17306,7 @@
       </w:pPr>
     </w:lvl>
   </w:abstractNum>
-  <w:abstractNum w:abstractNumId="72" w15:restartNumberingAfterBreak="0">
+  <w:abstractNum w:abstractNumId="73" w15:restartNumberingAfterBreak="0">
     <w:nsid w:val="3E41F7A0"/>
     <w:multiLevelType w:val="hybridMultilevel"/>
     <w:tmpl w:val="4544B00E"/>
@@ -16919,7 +17392,7 @@
       </w:pPr>
     </w:lvl>
   </w:abstractNum>
-  <w:abstractNum w:abstractNumId="73" w15:restartNumberingAfterBreak="0">
+  <w:abstractNum w:abstractNumId="74" w15:restartNumberingAfterBreak="0">
     <w:nsid w:val="3E9FE231"/>
     <w:multiLevelType w:val="hybridMultilevel"/>
     <w:tmpl w:val="BBA2D1BC"/>
@@ -17005,7 +17478,7 @@
       </w:pPr>
     </w:lvl>
   </w:abstractNum>
-  <w:abstractNum w:abstractNumId="74" w15:restartNumberingAfterBreak="0">
+  <w:abstractNum w:abstractNumId="75" w15:restartNumberingAfterBreak="0">
     <w:nsid w:val="3F667044"/>
     <w:multiLevelType w:val="hybridMultilevel"/>
     <w:tmpl w:val="B950DEC8"/>
@@ -17118,7 +17591,7 @@
       </w:rPr>
     </w:lvl>
   </w:abstractNum>
-  <w:abstractNum w:abstractNumId="75" w15:restartNumberingAfterBreak="0">
+  <w:abstractNum w:abstractNumId="76" w15:restartNumberingAfterBreak="0">
     <w:nsid w:val="40531D23"/>
     <w:multiLevelType w:val="hybridMultilevel"/>
     <w:tmpl w:val="1A98BC5A"/>
@@ -17231,7 +17704,7 @@
       </w:rPr>
     </w:lvl>
   </w:abstractNum>
-  <w:abstractNum w:abstractNumId="76" w15:restartNumberingAfterBreak="0">
+  <w:abstractNum w:abstractNumId="77" w15:restartNumberingAfterBreak="0">
     <w:nsid w:val="40D1E6BD"/>
     <w:multiLevelType w:val="hybridMultilevel"/>
     <w:tmpl w:val="7D8010F8"/>
@@ -17344,7 +17817,7 @@
       </w:rPr>
     </w:lvl>
   </w:abstractNum>
-  <w:abstractNum w:abstractNumId="77" w15:restartNumberingAfterBreak="0">
+  <w:abstractNum w:abstractNumId="78" w15:restartNumberingAfterBreak="0">
     <w:nsid w:val="4148670C"/>
     <w:multiLevelType w:val="hybridMultilevel"/>
     <w:tmpl w:val="DAFA5E80"/>
@@ -17457,7 +17930,7 @@
       </w:rPr>
     </w:lvl>
   </w:abstractNum>
-  <w:abstractNum w:abstractNumId="78" w15:restartNumberingAfterBreak="0">
+  <w:abstractNum w:abstractNumId="79" w15:restartNumberingAfterBreak="0">
     <w:nsid w:val="41882E74"/>
     <w:multiLevelType w:val="multilevel"/>
     <w:tmpl w:val="A10CF512"/>
@@ -17606,7 +18079,7 @@
       </w:rPr>
     </w:lvl>
   </w:abstractNum>
-  <w:abstractNum w:abstractNumId="79" w15:restartNumberingAfterBreak="0">
+  <w:abstractNum w:abstractNumId="80" w15:restartNumberingAfterBreak="0">
     <w:nsid w:val="43043E2B"/>
     <w:multiLevelType w:val="hybridMultilevel"/>
     <w:tmpl w:val="46A81DC0"/>
@@ -17719,7 +18192,7 @@
       </w:rPr>
     </w:lvl>
   </w:abstractNum>
-  <w:abstractNum w:abstractNumId="80" w15:restartNumberingAfterBreak="0">
+  <w:abstractNum w:abstractNumId="81" w15:restartNumberingAfterBreak="0">
     <w:nsid w:val="43185229"/>
     <w:multiLevelType w:val="hybridMultilevel"/>
     <w:tmpl w:val="5ED46742"/>
@@ -17805,7 +18278,7 @@
       </w:pPr>
     </w:lvl>
   </w:abstractNum>
-  <w:abstractNum w:abstractNumId="81" w15:restartNumberingAfterBreak="0">
+  <w:abstractNum w:abstractNumId="82" w15:restartNumberingAfterBreak="0">
     <w:nsid w:val="43375AC9"/>
     <w:multiLevelType w:val="multilevel"/>
     <w:tmpl w:val="407897D6"/>
@@ -17954,7 +18427,7 @@
       </w:rPr>
     </w:lvl>
   </w:abstractNum>
-  <w:abstractNum w:abstractNumId="82" w15:restartNumberingAfterBreak="0">
+  <w:abstractNum w:abstractNumId="83" w15:restartNumberingAfterBreak="0">
     <w:nsid w:val="43BC262B"/>
     <w:multiLevelType w:val="hybridMultilevel"/>
     <w:tmpl w:val="2A347550"/>
@@ -18040,7 +18513,7 @@
       </w:pPr>
     </w:lvl>
   </w:abstractNum>
-  <w:abstractNum w:abstractNumId="83" w15:restartNumberingAfterBreak="0">
+  <w:abstractNum w:abstractNumId="84" w15:restartNumberingAfterBreak="0">
     <w:nsid w:val="43F7298C"/>
     <w:multiLevelType w:val="hybridMultilevel"/>
     <w:tmpl w:val="2BD278D6"/>
@@ -18153,7 +18626,7 @@
       </w:rPr>
     </w:lvl>
   </w:abstractNum>
-  <w:abstractNum w:abstractNumId="84" w15:restartNumberingAfterBreak="0">
+  <w:abstractNum w:abstractNumId="85" w15:restartNumberingAfterBreak="0">
     <w:nsid w:val="4476EA67"/>
     <w:multiLevelType w:val="hybridMultilevel"/>
     <w:tmpl w:val="9E7455F4"/>
@@ -18239,7 +18712,7 @@
       </w:pPr>
     </w:lvl>
   </w:abstractNum>
-  <w:abstractNum w:abstractNumId="85" w15:restartNumberingAfterBreak="0">
+  <w:abstractNum w:abstractNumId="86" w15:restartNumberingAfterBreak="0">
     <w:nsid w:val="4488C128"/>
     <w:multiLevelType w:val="hybridMultilevel"/>
     <w:tmpl w:val="EDFA24A4"/>
@@ -18325,7 +18798,7 @@
       </w:pPr>
     </w:lvl>
   </w:abstractNum>
-  <w:abstractNum w:abstractNumId="86" w15:restartNumberingAfterBreak="0">
+  <w:abstractNum w:abstractNumId="87" w15:restartNumberingAfterBreak="0">
     <w:nsid w:val="44D867F2"/>
     <w:multiLevelType w:val="hybridMultilevel"/>
     <w:tmpl w:val="6602E110"/>
@@ -18438,7 +18911,7 @@
       </w:rPr>
     </w:lvl>
   </w:abstractNum>
-  <w:abstractNum w:abstractNumId="87" w15:restartNumberingAfterBreak="0">
+  <w:abstractNum w:abstractNumId="88" w15:restartNumberingAfterBreak="0">
     <w:nsid w:val="474C5CFD"/>
     <w:multiLevelType w:val="hybridMultilevel"/>
     <w:tmpl w:val="050A8F0C"/>
@@ -18524,7 +18997,7 @@
       </w:pPr>
     </w:lvl>
   </w:abstractNum>
-  <w:abstractNum w:abstractNumId="88" w15:restartNumberingAfterBreak="0">
+  <w:abstractNum w:abstractNumId="89" w15:restartNumberingAfterBreak="0">
     <w:nsid w:val="4808BD3A"/>
     <w:multiLevelType w:val="hybridMultilevel"/>
     <w:tmpl w:val="222081DE"/>
@@ -18637,7 +19110,7 @@
       </w:rPr>
     </w:lvl>
   </w:abstractNum>
-  <w:abstractNum w:abstractNumId="89" w15:restartNumberingAfterBreak="0">
+  <w:abstractNum w:abstractNumId="90" w15:restartNumberingAfterBreak="0">
     <w:nsid w:val="4B7D91D7"/>
     <w:multiLevelType w:val="hybridMultilevel"/>
     <w:tmpl w:val="BAE0BF9C"/>
@@ -18723,7 +19196,7 @@
       </w:pPr>
     </w:lvl>
   </w:abstractNum>
-  <w:abstractNum w:abstractNumId="90" w15:restartNumberingAfterBreak="0">
+  <w:abstractNum w:abstractNumId="91" w15:restartNumberingAfterBreak="0">
     <w:nsid w:val="4BF02286"/>
     <w:multiLevelType w:val="hybridMultilevel"/>
     <w:tmpl w:val="1860687E"/>
@@ -18836,7 +19309,7 @@
       </w:rPr>
     </w:lvl>
   </w:abstractNum>
-  <w:abstractNum w:abstractNumId="91" w15:restartNumberingAfterBreak="0">
+  <w:abstractNum w:abstractNumId="92" w15:restartNumberingAfterBreak="0">
     <w:nsid w:val="4DD9D4DC"/>
     <w:multiLevelType w:val="hybridMultilevel"/>
     <w:tmpl w:val="FAB80536"/>
@@ -18922,7 +19395,7 @@
       </w:pPr>
     </w:lvl>
   </w:abstractNum>
-  <w:abstractNum w:abstractNumId="92" w15:restartNumberingAfterBreak="0">
+  <w:abstractNum w:abstractNumId="93" w15:restartNumberingAfterBreak="0">
     <w:nsid w:val="4E084941"/>
     <w:multiLevelType w:val="multilevel"/>
     <w:tmpl w:val="217E45B0"/>
@@ -19071,7 +19544,7 @@
       </w:rPr>
     </w:lvl>
   </w:abstractNum>
-  <w:abstractNum w:abstractNumId="93" w15:restartNumberingAfterBreak="0">
+  <w:abstractNum w:abstractNumId="94" w15:restartNumberingAfterBreak="0">
     <w:nsid w:val="4EDC0417"/>
     <w:multiLevelType w:val="multilevel"/>
     <w:tmpl w:val="4CD4C18C"/>
@@ -19220,7 +19693,7 @@
       </w:rPr>
     </w:lvl>
   </w:abstractNum>
-  <w:abstractNum w:abstractNumId="94" w15:restartNumberingAfterBreak="0">
+  <w:abstractNum w:abstractNumId="95" w15:restartNumberingAfterBreak="0">
     <w:nsid w:val="500646C6"/>
     <w:multiLevelType w:val="hybridMultilevel"/>
     <w:tmpl w:val="84205E52"/>
@@ -19333,7 +19806,7 @@
       </w:rPr>
     </w:lvl>
   </w:abstractNum>
-  <w:abstractNum w:abstractNumId="95" w15:restartNumberingAfterBreak="0">
+  <w:abstractNum w:abstractNumId="96" w15:restartNumberingAfterBreak="0">
     <w:nsid w:val="513918F5"/>
     <w:multiLevelType w:val="hybridMultilevel"/>
     <w:tmpl w:val="F21A915E"/>
@@ -19446,7 +19919,7 @@
       </w:rPr>
     </w:lvl>
   </w:abstractNum>
-  <w:abstractNum w:abstractNumId="96" w15:restartNumberingAfterBreak="0">
+  <w:abstractNum w:abstractNumId="97" w15:restartNumberingAfterBreak="0">
     <w:nsid w:val="51C4D089"/>
     <w:multiLevelType w:val="hybridMultilevel"/>
     <w:tmpl w:val="BF3854C0"/>
@@ -19532,7 +20005,7 @@
       </w:pPr>
     </w:lvl>
   </w:abstractNum>
-  <w:abstractNum w:abstractNumId="97" w15:restartNumberingAfterBreak="0">
+  <w:abstractNum w:abstractNumId="98" w15:restartNumberingAfterBreak="0">
     <w:nsid w:val="53A2C9FA"/>
     <w:multiLevelType w:val="hybridMultilevel"/>
     <w:tmpl w:val="FFD8B8B4"/>
@@ -19618,7 +20091,7 @@
       </w:pPr>
     </w:lvl>
   </w:abstractNum>
-  <w:abstractNum w:abstractNumId="98" w15:restartNumberingAfterBreak="0">
+  <w:abstractNum w:abstractNumId="99" w15:restartNumberingAfterBreak="0">
     <w:nsid w:val="53A8155F"/>
     <w:multiLevelType w:val="multilevel"/>
     <w:tmpl w:val="15247D1E"/>
@@ -19767,7 +20240,7 @@
       </w:rPr>
     </w:lvl>
   </w:abstractNum>
-  <w:abstractNum w:abstractNumId="99" w15:restartNumberingAfterBreak="0">
+  <w:abstractNum w:abstractNumId="100" w15:restartNumberingAfterBreak="0">
     <w:nsid w:val="5436AE8A"/>
     <w:multiLevelType w:val="hybridMultilevel"/>
     <w:tmpl w:val="10EC7220"/>
@@ -19880,7 +20353,7 @@
       </w:rPr>
     </w:lvl>
   </w:abstractNum>
-  <w:abstractNum w:abstractNumId="100" w15:restartNumberingAfterBreak="0">
+  <w:abstractNum w:abstractNumId="101" w15:restartNumberingAfterBreak="0">
     <w:nsid w:val="555721A0"/>
     <w:multiLevelType w:val="multilevel"/>
     <w:tmpl w:val="53A44AA2"/>
@@ -20029,7 +20502,7 @@
       </w:rPr>
     </w:lvl>
   </w:abstractNum>
-  <w:abstractNum w:abstractNumId="101" w15:restartNumberingAfterBreak="0">
+  <w:abstractNum w:abstractNumId="102" w15:restartNumberingAfterBreak="0">
     <w:nsid w:val="55ED2922"/>
     <w:multiLevelType w:val="hybridMultilevel"/>
     <w:tmpl w:val="EDF21124"/>
@@ -20142,7 +20615,7 @@
       </w:rPr>
     </w:lvl>
   </w:abstractNum>
-  <w:abstractNum w:abstractNumId="102" w15:restartNumberingAfterBreak="0">
+  <w:abstractNum w:abstractNumId="103" w15:restartNumberingAfterBreak="0">
     <w:nsid w:val="566119B6"/>
     <w:multiLevelType w:val="multilevel"/>
     <w:tmpl w:val="FC6C7DAC"/>
@@ -20291,7 +20764,7 @@
       </w:rPr>
     </w:lvl>
   </w:abstractNum>
-  <w:abstractNum w:abstractNumId="103" w15:restartNumberingAfterBreak="0">
+  <w:abstractNum w:abstractNumId="104" w15:restartNumberingAfterBreak="0">
     <w:nsid w:val="56F9A5FF"/>
     <w:multiLevelType w:val="hybridMultilevel"/>
     <w:tmpl w:val="EBA84A76"/>
@@ -20377,7 +20850,7 @@
       </w:pPr>
     </w:lvl>
   </w:abstractNum>
-  <w:abstractNum w:abstractNumId="104" w15:restartNumberingAfterBreak="0">
+  <w:abstractNum w:abstractNumId="105" w15:restartNumberingAfterBreak="0">
     <w:nsid w:val="57E474B7"/>
     <w:multiLevelType w:val="hybridMultilevel"/>
     <w:tmpl w:val="842C1244"/>
@@ -20463,7 +20936,7 @@
       </w:pPr>
     </w:lvl>
   </w:abstractNum>
-  <w:abstractNum w:abstractNumId="105" w15:restartNumberingAfterBreak="0">
+  <w:abstractNum w:abstractNumId="106" w15:restartNumberingAfterBreak="0">
     <w:nsid w:val="585EE2C8"/>
     <w:multiLevelType w:val="hybridMultilevel"/>
     <w:tmpl w:val="000AED46"/>
@@ -20576,7 +21049,7 @@
       </w:rPr>
     </w:lvl>
   </w:abstractNum>
-  <w:abstractNum w:abstractNumId="106" w15:restartNumberingAfterBreak="0">
+  <w:abstractNum w:abstractNumId="107" w15:restartNumberingAfterBreak="0">
     <w:nsid w:val="587C3B98"/>
     <w:multiLevelType w:val="hybridMultilevel"/>
     <w:tmpl w:val="C17A1796"/>
@@ -20689,7 +21162,7 @@
       </w:rPr>
     </w:lvl>
   </w:abstractNum>
-  <w:abstractNum w:abstractNumId="107" w15:restartNumberingAfterBreak="0">
+  <w:abstractNum w:abstractNumId="108" w15:restartNumberingAfterBreak="0">
     <w:nsid w:val="598725CB"/>
     <w:multiLevelType w:val="hybridMultilevel"/>
     <w:tmpl w:val="98EAEE8A"/>
@@ -20775,7 +21248,7 @@
       </w:pPr>
     </w:lvl>
   </w:abstractNum>
-  <w:abstractNum w:abstractNumId="108" w15:restartNumberingAfterBreak="0">
+  <w:abstractNum w:abstractNumId="109" w15:restartNumberingAfterBreak="0">
     <w:nsid w:val="5B226506"/>
     <w:multiLevelType w:val="multilevel"/>
     <w:tmpl w:val="AB406AD8"/>
@@ -20924,7 +21397,7 @@
       </w:rPr>
     </w:lvl>
   </w:abstractNum>
-  <w:abstractNum w:abstractNumId="109" w15:restartNumberingAfterBreak="0">
+  <w:abstractNum w:abstractNumId="110" w15:restartNumberingAfterBreak="0">
     <w:nsid w:val="5E1E2A1D"/>
     <w:multiLevelType w:val="hybridMultilevel"/>
     <w:tmpl w:val="2F46FD9E"/>
@@ -21037,7 +21510,7 @@
       </w:rPr>
     </w:lvl>
   </w:abstractNum>
-  <w:abstractNum w:abstractNumId="110" w15:restartNumberingAfterBreak="0">
+  <w:abstractNum w:abstractNumId="111" w15:restartNumberingAfterBreak="0">
     <w:nsid w:val="5E90D28F"/>
     <w:multiLevelType w:val="hybridMultilevel"/>
     <w:tmpl w:val="18EEA80E"/>
@@ -21150,7 +21623,7 @@
       </w:rPr>
     </w:lvl>
   </w:abstractNum>
-  <w:abstractNum w:abstractNumId="111" w15:restartNumberingAfterBreak="0">
+  <w:abstractNum w:abstractNumId="112" w15:restartNumberingAfterBreak="0">
     <w:nsid w:val="5EC11E14"/>
     <w:multiLevelType w:val="hybridMultilevel"/>
     <w:tmpl w:val="013A7378"/>
@@ -21236,7 +21709,7 @@
       </w:pPr>
     </w:lvl>
   </w:abstractNum>
-  <w:abstractNum w:abstractNumId="112" w15:restartNumberingAfterBreak="0">
+  <w:abstractNum w:abstractNumId="113" w15:restartNumberingAfterBreak="0">
     <w:nsid w:val="6024E1A2"/>
     <w:multiLevelType w:val="hybridMultilevel"/>
     <w:tmpl w:val="1370FC34"/>
@@ -21349,7 +21822,7 @@
       </w:rPr>
     </w:lvl>
   </w:abstractNum>
-  <w:abstractNum w:abstractNumId="113" w15:restartNumberingAfterBreak="0">
+  <w:abstractNum w:abstractNumId="114" w15:restartNumberingAfterBreak="0">
     <w:nsid w:val="60511C9D"/>
     <w:multiLevelType w:val="hybridMultilevel"/>
     <w:tmpl w:val="8CCE3312"/>
@@ -21462,7 +21935,7 @@
       </w:rPr>
     </w:lvl>
   </w:abstractNum>
-  <w:abstractNum w:abstractNumId="114" w15:restartNumberingAfterBreak="0">
+  <w:abstractNum w:abstractNumId="115" w15:restartNumberingAfterBreak="0">
     <w:nsid w:val="60B4B2FE"/>
     <w:multiLevelType w:val="hybridMultilevel"/>
     <w:tmpl w:val="2348D344"/>
@@ -21548,7 +22021,7 @@
       </w:pPr>
     </w:lvl>
   </w:abstractNum>
-  <w:abstractNum w:abstractNumId="115" w15:restartNumberingAfterBreak="0">
+  <w:abstractNum w:abstractNumId="116" w15:restartNumberingAfterBreak="0">
     <w:nsid w:val="60B7AFFA"/>
     <w:multiLevelType w:val="hybridMultilevel"/>
     <w:tmpl w:val="B366DC8E"/>
@@ -21634,7 +22107,7 @@
       </w:pPr>
     </w:lvl>
   </w:abstractNum>
-  <w:abstractNum w:abstractNumId="116" w15:restartNumberingAfterBreak="0">
+  <w:abstractNum w:abstractNumId="117" w15:restartNumberingAfterBreak="0">
     <w:nsid w:val="616388A8"/>
     <w:multiLevelType w:val="hybridMultilevel"/>
     <w:tmpl w:val="A79ED0FA"/>
@@ -21747,7 +22220,7 @@
       </w:rPr>
     </w:lvl>
   </w:abstractNum>
-  <w:abstractNum w:abstractNumId="117" w15:restartNumberingAfterBreak="0">
+  <w:abstractNum w:abstractNumId="118" w15:restartNumberingAfterBreak="0">
     <w:nsid w:val="618036F6"/>
     <w:multiLevelType w:val="hybridMultilevel"/>
     <w:tmpl w:val="6AF6B866"/>
@@ -21860,7 +22333,7 @@
       </w:rPr>
     </w:lvl>
   </w:abstractNum>
-  <w:abstractNum w:abstractNumId="118" w15:restartNumberingAfterBreak="0">
+  <w:abstractNum w:abstractNumId="119" w15:restartNumberingAfterBreak="0">
     <w:nsid w:val="620083D3"/>
     <w:multiLevelType w:val="hybridMultilevel"/>
     <w:tmpl w:val="63AC4E34"/>
@@ -21973,7 +22446,7 @@
       </w:rPr>
     </w:lvl>
   </w:abstractNum>
-  <w:abstractNum w:abstractNumId="119" w15:restartNumberingAfterBreak="0">
+  <w:abstractNum w:abstractNumId="120" w15:restartNumberingAfterBreak="0">
     <w:nsid w:val="628846FB"/>
     <w:multiLevelType w:val="hybridMultilevel"/>
     <w:tmpl w:val="17547004"/>
@@ -22059,7 +22532,7 @@
       </w:pPr>
     </w:lvl>
   </w:abstractNum>
-  <w:abstractNum w:abstractNumId="120" w15:restartNumberingAfterBreak="0">
+  <w:abstractNum w:abstractNumId="121" w15:restartNumberingAfterBreak="0">
     <w:nsid w:val="6289CE48"/>
     <w:multiLevelType w:val="hybridMultilevel"/>
     <w:tmpl w:val="4C6088E4"/>
@@ -22145,7 +22618,7 @@
       </w:pPr>
     </w:lvl>
   </w:abstractNum>
-  <w:abstractNum w:abstractNumId="121" w15:restartNumberingAfterBreak="0">
+  <w:abstractNum w:abstractNumId="122" w15:restartNumberingAfterBreak="0">
     <w:nsid w:val="62FD4AB8"/>
     <w:multiLevelType w:val="multilevel"/>
     <w:tmpl w:val="97C27ED4"/>
@@ -22294,7 +22767,7 @@
       </w:rPr>
     </w:lvl>
   </w:abstractNum>
-  <w:abstractNum w:abstractNumId="122" w15:restartNumberingAfterBreak="0">
+  <w:abstractNum w:abstractNumId="123" w15:restartNumberingAfterBreak="0">
     <w:nsid w:val="63E5BF3C"/>
     <w:multiLevelType w:val="hybridMultilevel"/>
     <w:tmpl w:val="6CC07E2E"/>
@@ -22407,7 +22880,7 @@
       </w:rPr>
     </w:lvl>
   </w:abstractNum>
-  <w:abstractNum w:abstractNumId="123" w15:restartNumberingAfterBreak="0">
+  <w:abstractNum w:abstractNumId="124" w15:restartNumberingAfterBreak="0">
     <w:nsid w:val="65162F1F"/>
     <w:multiLevelType w:val="hybridMultilevel"/>
     <w:tmpl w:val="61AA4BA0"/>
@@ -22520,7 +22993,7 @@
       </w:rPr>
     </w:lvl>
   </w:abstractNum>
-  <w:abstractNum w:abstractNumId="124" w15:restartNumberingAfterBreak="0">
+  <w:abstractNum w:abstractNumId="125" w15:restartNumberingAfterBreak="0">
     <w:nsid w:val="651D524A"/>
     <w:multiLevelType w:val="multilevel"/>
     <w:tmpl w:val="5146737C"/>
@@ -22669,7 +23142,7 @@
       </w:rPr>
     </w:lvl>
   </w:abstractNum>
-  <w:abstractNum w:abstractNumId="125" w15:restartNumberingAfterBreak="0">
+  <w:abstractNum w:abstractNumId="126" w15:restartNumberingAfterBreak="0">
     <w:nsid w:val="65AF2B39"/>
     <w:multiLevelType w:val="hybridMultilevel"/>
     <w:tmpl w:val="8278A27A"/>
@@ -22758,7 +23231,7 @@
       </w:pPr>
     </w:lvl>
   </w:abstractNum>
-  <w:abstractNum w:abstractNumId="126" w15:restartNumberingAfterBreak="0">
+  <w:abstractNum w:abstractNumId="127" w15:restartNumberingAfterBreak="0">
     <w:nsid w:val="67E2E36F"/>
     <w:multiLevelType w:val="hybridMultilevel"/>
     <w:tmpl w:val="95CE7B78"/>
@@ -22844,7 +23317,7 @@
       </w:pPr>
     </w:lvl>
   </w:abstractNum>
-  <w:abstractNum w:abstractNumId="127" w15:restartNumberingAfterBreak="0">
+  <w:abstractNum w:abstractNumId="128" w15:restartNumberingAfterBreak="0">
     <w:nsid w:val="685F92A7"/>
     <w:multiLevelType w:val="hybridMultilevel"/>
     <w:tmpl w:val="57DC1238"/>
@@ -22957,7 +23430,7 @@
       </w:rPr>
     </w:lvl>
   </w:abstractNum>
-  <w:abstractNum w:abstractNumId="128" w15:restartNumberingAfterBreak="0">
+  <w:abstractNum w:abstractNumId="129" w15:restartNumberingAfterBreak="0">
     <w:nsid w:val="6AB7EB02"/>
     <w:multiLevelType w:val="hybridMultilevel"/>
     <w:tmpl w:val="8FA08280"/>
@@ -23043,7 +23516,7 @@
       </w:pPr>
     </w:lvl>
   </w:abstractNum>
-  <w:abstractNum w:abstractNumId="129" w15:restartNumberingAfterBreak="0">
+  <w:abstractNum w:abstractNumId="130" w15:restartNumberingAfterBreak="0">
     <w:nsid w:val="6D3AC68F"/>
     <w:multiLevelType w:val="hybridMultilevel"/>
     <w:tmpl w:val="A594A9AC"/>
@@ -23129,7 +23602,7 @@
       </w:pPr>
     </w:lvl>
   </w:abstractNum>
-  <w:abstractNum w:abstractNumId="130" w15:restartNumberingAfterBreak="0">
+  <w:abstractNum w:abstractNumId="131" w15:restartNumberingAfterBreak="0">
     <w:nsid w:val="6F0E40F5"/>
     <w:multiLevelType w:val="multilevel"/>
     <w:tmpl w:val="7864102E"/>
@@ -23278,7 +23751,7 @@
       </w:rPr>
     </w:lvl>
   </w:abstractNum>
-  <w:abstractNum w:abstractNumId="131" w15:restartNumberingAfterBreak="0">
+  <w:abstractNum w:abstractNumId="132" w15:restartNumberingAfterBreak="0">
     <w:nsid w:val="6F468748"/>
     <w:multiLevelType w:val="hybridMultilevel"/>
     <w:tmpl w:val="50AEAE2C"/>
@@ -23364,7 +23837,7 @@
       </w:pPr>
     </w:lvl>
   </w:abstractNum>
-  <w:abstractNum w:abstractNumId="132" w15:restartNumberingAfterBreak="0">
+  <w:abstractNum w:abstractNumId="133" w15:restartNumberingAfterBreak="0">
     <w:nsid w:val="6F6546DC"/>
     <w:multiLevelType w:val="hybridMultilevel"/>
     <w:tmpl w:val="5BE264FC"/>
@@ -23450,7 +23923,7 @@
       </w:pPr>
     </w:lvl>
   </w:abstractNum>
-  <w:abstractNum w:abstractNumId="133" w15:restartNumberingAfterBreak="0">
+  <w:abstractNum w:abstractNumId="134" w15:restartNumberingAfterBreak="0">
     <w:nsid w:val="6FE4A6E3"/>
     <w:multiLevelType w:val="hybridMultilevel"/>
     <w:tmpl w:val="9CA029D8"/>
@@ -23563,7 +24036,7 @@
       </w:rPr>
     </w:lvl>
   </w:abstractNum>
-  <w:abstractNum w:abstractNumId="134" w15:restartNumberingAfterBreak="0">
+  <w:abstractNum w:abstractNumId="135" w15:restartNumberingAfterBreak="0">
     <w:nsid w:val="717BD771"/>
     <w:multiLevelType w:val="hybridMultilevel"/>
     <w:tmpl w:val="63CC01B6"/>
@@ -23676,7 +24149,7 @@
       </w:rPr>
     </w:lvl>
   </w:abstractNum>
-  <w:abstractNum w:abstractNumId="135" w15:restartNumberingAfterBreak="0">
+  <w:abstractNum w:abstractNumId="136" w15:restartNumberingAfterBreak="0">
     <w:nsid w:val="736966F9"/>
     <w:multiLevelType w:val="hybridMultilevel"/>
     <w:tmpl w:val="2CEE1418"/>
@@ -23762,7 +24235,7 @@
       </w:pPr>
     </w:lvl>
   </w:abstractNum>
-  <w:abstractNum w:abstractNumId="136" w15:restartNumberingAfterBreak="0">
+  <w:abstractNum w:abstractNumId="137" w15:restartNumberingAfterBreak="0">
     <w:nsid w:val="75107CE5"/>
     <w:multiLevelType w:val="hybridMultilevel"/>
     <w:tmpl w:val="8A5A360C"/>
@@ -23848,7 +24321,7 @@
       </w:pPr>
     </w:lvl>
   </w:abstractNum>
-  <w:abstractNum w:abstractNumId="137" w15:restartNumberingAfterBreak="0">
+  <w:abstractNum w:abstractNumId="138" w15:restartNumberingAfterBreak="0">
     <w:nsid w:val="759C894F"/>
     <w:multiLevelType w:val="hybridMultilevel"/>
     <w:tmpl w:val="B972BB40"/>
@@ -23937,7 +24410,7 @@
       </w:pPr>
     </w:lvl>
   </w:abstractNum>
-  <w:abstractNum w:abstractNumId="138" w15:restartNumberingAfterBreak="0">
+  <w:abstractNum w:abstractNumId="139" w15:restartNumberingAfterBreak="0">
     <w:nsid w:val="75DB78F1"/>
     <w:multiLevelType w:val="hybridMultilevel"/>
     <w:tmpl w:val="348435A6"/>
@@ -24050,7 +24523,7 @@
       </w:rPr>
     </w:lvl>
   </w:abstractNum>
-  <w:abstractNum w:abstractNumId="139" w15:restartNumberingAfterBreak="0">
+  <w:abstractNum w:abstractNumId="140" w15:restartNumberingAfterBreak="0">
     <w:nsid w:val="76F577F6"/>
     <w:multiLevelType w:val="multilevel"/>
     <w:tmpl w:val="BEEAA432"/>
@@ -24199,7 +24672,7 @@
       </w:rPr>
     </w:lvl>
   </w:abstractNum>
-  <w:abstractNum w:abstractNumId="140" w15:restartNumberingAfterBreak="0">
+  <w:abstractNum w:abstractNumId="141" w15:restartNumberingAfterBreak="0">
     <w:nsid w:val="7758376B"/>
     <w:multiLevelType w:val="multilevel"/>
     <w:tmpl w:val="62584B4A"/>
@@ -24348,7 +24821,7 @@
       </w:rPr>
     </w:lvl>
   </w:abstractNum>
-  <w:abstractNum w:abstractNumId="141" w15:restartNumberingAfterBreak="0">
+  <w:abstractNum w:abstractNumId="142" w15:restartNumberingAfterBreak="0">
     <w:nsid w:val="78A220FB"/>
     <w:multiLevelType w:val="hybridMultilevel"/>
     <w:tmpl w:val="4642E036"/>
@@ -24434,7 +24907,7 @@
       </w:pPr>
     </w:lvl>
   </w:abstractNum>
-  <w:abstractNum w:abstractNumId="142" w15:restartNumberingAfterBreak="0">
+  <w:abstractNum w:abstractNumId="143" w15:restartNumberingAfterBreak="0">
     <w:nsid w:val="7978146D"/>
     <w:multiLevelType w:val="hybridMultilevel"/>
     <w:tmpl w:val="FD065150"/>
@@ -24547,7 +25020,7 @@
       </w:rPr>
     </w:lvl>
   </w:abstractNum>
-  <w:abstractNum w:abstractNumId="143" w15:restartNumberingAfterBreak="0">
+  <w:abstractNum w:abstractNumId="144" w15:restartNumberingAfterBreak="0">
     <w:nsid w:val="7CB91935"/>
     <w:multiLevelType w:val="hybridMultilevel"/>
     <w:tmpl w:val="3934FC5E"/>
@@ -24660,7 +25133,7 @@
       </w:rPr>
     </w:lvl>
   </w:abstractNum>
-  <w:abstractNum w:abstractNumId="144" w15:restartNumberingAfterBreak="0">
+  <w:abstractNum w:abstractNumId="145" w15:restartNumberingAfterBreak="0">
     <w:nsid w:val="7D6437FD"/>
     <w:multiLevelType w:val="multilevel"/>
     <w:tmpl w:val="3CC60C00"/>
@@ -24809,7 +25282,7 @@
       </w:rPr>
     </w:lvl>
   </w:abstractNum>
-  <w:abstractNum w:abstractNumId="145" w15:restartNumberingAfterBreak="0">
+  <w:abstractNum w:abstractNumId="146" w15:restartNumberingAfterBreak="0">
     <w:nsid w:val="7E164110"/>
     <w:multiLevelType w:val="hybridMultilevel"/>
     <w:tmpl w:val="7F0C50E0"/>
@@ -24922,7 +25395,7 @@
       </w:rPr>
     </w:lvl>
   </w:abstractNum>
-  <w:abstractNum w:abstractNumId="146" w15:restartNumberingAfterBreak="0">
+  <w:abstractNum w:abstractNumId="147" w15:restartNumberingAfterBreak="0">
     <w:nsid w:val="7E7229A6"/>
     <w:multiLevelType w:val="multilevel"/>
     <w:tmpl w:val="F2F89820"/>
@@ -25071,7 +25544,7 @@
       </w:rPr>
     </w:lvl>
   </w:abstractNum>
-  <w:abstractNum w:abstractNumId="147" w15:restartNumberingAfterBreak="0">
+  <w:abstractNum w:abstractNumId="148" w15:restartNumberingAfterBreak="0">
     <w:nsid w:val="7E868A7D"/>
     <w:multiLevelType w:val="hybridMultilevel"/>
     <w:tmpl w:val="F802250E"/>
@@ -25184,7 +25657,7 @@
       </w:rPr>
     </w:lvl>
   </w:abstractNum>
-  <w:abstractNum w:abstractNumId="148" w15:restartNumberingAfterBreak="0">
+  <w:abstractNum w:abstractNumId="149" w15:restartNumberingAfterBreak="0">
     <w:nsid w:val="7EF0F493"/>
     <w:multiLevelType w:val="hybridMultilevel"/>
     <w:tmpl w:val="09821CBC"/>
@@ -25270,7 +25743,7 @@
       </w:pPr>
     </w:lvl>
   </w:abstractNum>
-  <w:abstractNum w:abstractNumId="149" w15:restartNumberingAfterBreak="0">
+  <w:abstractNum w:abstractNumId="150" w15:restartNumberingAfterBreak="0">
     <w:nsid w:val="7F041ADE"/>
     <w:multiLevelType w:val="multilevel"/>
     <w:tmpl w:val="C0FAEC26"/>
@@ -25419,7 +25892,7 @@
       </w:rPr>
     </w:lvl>
   </w:abstractNum>
-  <w:abstractNum w:abstractNumId="150" w15:restartNumberingAfterBreak="0">
+  <w:abstractNum w:abstractNumId="151" w15:restartNumberingAfterBreak="0">
     <w:nsid w:val="7F42A9E9"/>
     <w:multiLevelType w:val="hybridMultilevel"/>
     <w:tmpl w:val="2EEA2148"/>
@@ -25505,7 +25978,7 @@
       </w:pPr>
     </w:lvl>
   </w:abstractNum>
-  <w:abstractNum w:abstractNumId="151" w15:restartNumberingAfterBreak="0">
+  <w:abstractNum w:abstractNumId="152" w15:restartNumberingAfterBreak="0">
     <w:nsid w:val="7F4DB5D1"/>
     <w:multiLevelType w:val="hybridMultilevel"/>
     <w:tmpl w:val="52FE4518"/>
@@ -25594,461 +26067,616 @@
       </w:pPr>
     </w:lvl>
   </w:abstractNum>
+  <w:abstractNum w:abstractNumId="153" w15:restartNumberingAfterBreak="0">
+    <w:nsid w:val="7FF65719"/>
+    <w:multiLevelType w:val="hybridMultilevel"/>
+    <w:tmpl w:val="CBD8B6A4"/>
+    <w:lvl w:ilvl="0" w:tplc="FFFFFFFF">
+      <w:start w:val="1"/>
+      <w:numFmt w:val="bullet"/>
+      <w:lvlText w:val=""/>
+      <w:lvlJc w:val="left"/>
+      <w:pPr>
+        <w:ind w:left="720" w:hanging="360"/>
+      </w:pPr>
+      <w:rPr>
+        <w:rFonts w:ascii="Symbol" w:hAnsi="Symbol" w:hint="default"/>
+      </w:rPr>
+    </w:lvl>
+    <w:lvl w:ilvl="1" w:tplc="03FACF84">
+      <w:start w:val="1"/>
+      <w:numFmt w:val="bullet"/>
+      <w:lvlText w:val=""/>
+      <w:lvlJc w:val="left"/>
+      <w:pPr>
+        <w:ind w:left="1440" w:hanging="360"/>
+      </w:pPr>
+      <w:rPr>
+        <w:rFonts w:ascii="Symbol" w:hAnsi="Symbol" w:hint="default"/>
+      </w:rPr>
+    </w:lvl>
+    <w:lvl w:ilvl="2" w:tplc="FFFFFFFF">
+      <w:start w:val="1"/>
+      <w:numFmt w:val="bullet"/>
+      <w:lvlText w:val=""/>
+      <w:lvlJc w:val="left"/>
+      <w:pPr>
+        <w:ind w:left="2160" w:hanging="360"/>
+      </w:pPr>
+      <w:rPr>
+        <w:rFonts w:ascii="Wingdings" w:hAnsi="Wingdings" w:hint="default"/>
+      </w:rPr>
+    </w:lvl>
+    <w:lvl w:ilvl="3" w:tplc="FFFFFFFF">
+      <w:start w:val="1"/>
+      <w:numFmt w:val="bullet"/>
+      <w:lvlText w:val=""/>
+      <w:lvlJc w:val="left"/>
+      <w:pPr>
+        <w:ind w:left="2880" w:hanging="360"/>
+      </w:pPr>
+      <w:rPr>
+        <w:rFonts w:ascii="Symbol" w:hAnsi="Symbol" w:hint="default"/>
+      </w:rPr>
+    </w:lvl>
+    <w:lvl w:ilvl="4" w:tplc="FFFFFFFF">
+      <w:start w:val="1"/>
+      <w:numFmt w:val="bullet"/>
+      <w:lvlText w:val="o"/>
+      <w:lvlJc w:val="left"/>
+      <w:pPr>
+        <w:ind w:left="3600" w:hanging="360"/>
+      </w:pPr>
+      <w:rPr>
+        <w:rFonts w:ascii="Courier New" w:hAnsi="Courier New" w:hint="default"/>
+      </w:rPr>
+    </w:lvl>
+    <w:lvl w:ilvl="5" w:tplc="FFFFFFFF">
+      <w:start w:val="1"/>
+      <w:numFmt w:val="bullet"/>
+      <w:lvlText w:val=""/>
+      <w:lvlJc w:val="left"/>
+      <w:pPr>
+        <w:ind w:left="4320" w:hanging="360"/>
+      </w:pPr>
+      <w:rPr>
+        <w:rFonts w:ascii="Wingdings" w:hAnsi="Wingdings" w:hint="default"/>
+      </w:rPr>
+    </w:lvl>
+    <w:lvl w:ilvl="6" w:tplc="FFFFFFFF">
+      <w:start w:val="1"/>
+      <w:numFmt w:val="bullet"/>
+      <w:lvlText w:val=""/>
+      <w:lvlJc w:val="left"/>
+      <w:pPr>
+        <w:ind w:left="5040" w:hanging="360"/>
+      </w:pPr>
+      <w:rPr>
+        <w:rFonts w:ascii="Symbol" w:hAnsi="Symbol" w:hint="default"/>
+      </w:rPr>
+    </w:lvl>
+    <w:lvl w:ilvl="7" w:tplc="FFFFFFFF">
+      <w:start w:val="1"/>
+      <w:numFmt w:val="bullet"/>
+      <w:lvlText w:val="o"/>
+      <w:lvlJc w:val="left"/>
+      <w:pPr>
+        <w:ind w:left="5760" w:hanging="360"/>
+      </w:pPr>
+      <w:rPr>
+        <w:rFonts w:ascii="Courier New" w:hAnsi="Courier New" w:hint="default"/>
+      </w:rPr>
+    </w:lvl>
+    <w:lvl w:ilvl="8" w:tplc="FFFFFFFF">
+      <w:start w:val="1"/>
+      <w:numFmt w:val="bullet"/>
+      <w:lvlText w:val=""/>
+      <w:lvlJc w:val="left"/>
+      <w:pPr>
+        <w:ind w:left="6480" w:hanging="360"/>
+      </w:pPr>
+      <w:rPr>
+        <w:rFonts w:ascii="Wingdings" w:hAnsi="Wingdings" w:hint="default"/>
+      </w:rPr>
+    </w:lvl>
+  </w:abstractNum>
   <w:num w:numId="1" w16cid:durableId="1328629578">
+    <w:abstractNumId w:val="6"/>
+  </w:num>
+  <w:num w:numId="2" w16cid:durableId="1841044753">
+    <w:abstractNumId w:val="54"/>
+  </w:num>
+  <w:num w:numId="3" w16cid:durableId="376705809">
+    <w:abstractNumId w:val="33"/>
+  </w:num>
+  <w:num w:numId="4" w16cid:durableId="2122874841">
+    <w:abstractNumId w:val="124"/>
+  </w:num>
+  <w:num w:numId="5" w16cid:durableId="1973944604">
+    <w:abstractNumId w:val="45"/>
+  </w:num>
+  <w:num w:numId="6" w16cid:durableId="867597282">
+    <w:abstractNumId w:val="102"/>
+  </w:num>
+  <w:num w:numId="7" w16cid:durableId="1229731303">
+    <w:abstractNumId w:val="143"/>
+  </w:num>
+  <w:num w:numId="8" w16cid:durableId="2063822436">
+    <w:abstractNumId w:val="146"/>
+  </w:num>
+  <w:num w:numId="9" w16cid:durableId="75636085">
+    <w:abstractNumId w:val="78"/>
+  </w:num>
+  <w:num w:numId="10" w16cid:durableId="484393829">
+    <w:abstractNumId w:val="67"/>
+  </w:num>
+  <w:num w:numId="11" w16cid:durableId="280919342">
+    <w:abstractNumId w:val="139"/>
+  </w:num>
+  <w:num w:numId="12" w16cid:durableId="1183861307">
+    <w:abstractNumId w:val="104"/>
+  </w:num>
+  <w:num w:numId="13" w16cid:durableId="1428498804">
+    <w:abstractNumId w:val="136"/>
+  </w:num>
+  <w:num w:numId="14" w16cid:durableId="1372462846">
+    <w:abstractNumId w:val="38"/>
+  </w:num>
+  <w:num w:numId="15" w16cid:durableId="43409775">
+    <w:abstractNumId w:val="112"/>
+  </w:num>
+  <w:num w:numId="16" w16cid:durableId="968630040">
+    <w:abstractNumId w:val="14"/>
+  </w:num>
+  <w:num w:numId="17" w16cid:durableId="968441084">
+    <w:abstractNumId w:val="11"/>
+  </w:num>
+  <w:num w:numId="18" w16cid:durableId="181557027">
+    <w:abstractNumId w:val="87"/>
+  </w:num>
+  <w:num w:numId="19" w16cid:durableId="1861314595">
+    <w:abstractNumId w:val="58"/>
+  </w:num>
+  <w:num w:numId="20" w16cid:durableId="719593317">
+    <w:abstractNumId w:val="53"/>
+  </w:num>
+  <w:num w:numId="21" w16cid:durableId="1764767310">
+    <w:abstractNumId w:val="27"/>
+  </w:num>
+  <w:num w:numId="22" w16cid:durableId="1924950953">
+    <w:abstractNumId w:val="75"/>
+  </w:num>
+  <w:num w:numId="23" w16cid:durableId="778522411">
+    <w:abstractNumId w:val="148"/>
+  </w:num>
+  <w:num w:numId="24" w16cid:durableId="1703435533">
+    <w:abstractNumId w:val="95"/>
+  </w:num>
+  <w:num w:numId="25" w16cid:durableId="508452770">
+    <w:abstractNumId w:val="13"/>
+  </w:num>
+  <w:num w:numId="26" w16cid:durableId="735276775">
+    <w:abstractNumId w:val="128"/>
+  </w:num>
+  <w:num w:numId="27" w16cid:durableId="1771779325">
+    <w:abstractNumId w:val="36"/>
+  </w:num>
+  <w:num w:numId="28" w16cid:durableId="1733189500">
+    <w:abstractNumId w:val="77"/>
+  </w:num>
+  <w:num w:numId="29" w16cid:durableId="1613896485">
+    <w:abstractNumId w:val="25"/>
+  </w:num>
+  <w:num w:numId="30" w16cid:durableId="269818673">
+    <w:abstractNumId w:val="59"/>
+  </w:num>
+  <w:num w:numId="31" w16cid:durableId="349187286">
+    <w:abstractNumId w:val="106"/>
+  </w:num>
+  <w:num w:numId="32" w16cid:durableId="1008097330">
+    <w:abstractNumId w:val="114"/>
+  </w:num>
+  <w:num w:numId="33" w16cid:durableId="528029290">
+    <w:abstractNumId w:val="84"/>
+  </w:num>
+  <w:num w:numId="34" w16cid:durableId="81072010">
+    <w:abstractNumId w:val="111"/>
+  </w:num>
+  <w:num w:numId="35" w16cid:durableId="1447432559">
+    <w:abstractNumId w:val="107"/>
+  </w:num>
+  <w:num w:numId="36" w16cid:durableId="191579421">
+    <w:abstractNumId w:val="30"/>
+  </w:num>
+  <w:num w:numId="37" w16cid:durableId="233048076">
+    <w:abstractNumId w:val="117"/>
+  </w:num>
+  <w:num w:numId="38" w16cid:durableId="2004118572">
+    <w:abstractNumId w:val="62"/>
+  </w:num>
+  <w:num w:numId="39" w16cid:durableId="728848564">
+    <w:abstractNumId w:val="40"/>
+  </w:num>
+  <w:num w:numId="40" w16cid:durableId="1662805083">
+    <w:abstractNumId w:val="100"/>
+  </w:num>
+  <w:num w:numId="41" w16cid:durableId="1574389609">
+    <w:abstractNumId w:val="70"/>
+  </w:num>
+  <w:num w:numId="42" w16cid:durableId="1937395628">
+    <w:abstractNumId w:val="96"/>
+  </w:num>
+  <w:num w:numId="43" w16cid:durableId="1354380413">
+    <w:abstractNumId w:val="4"/>
+  </w:num>
+  <w:num w:numId="44" w16cid:durableId="7681128">
+    <w:abstractNumId w:val="63"/>
+  </w:num>
+  <w:num w:numId="45" w16cid:durableId="1768967678">
+    <w:abstractNumId w:val="91"/>
+  </w:num>
+  <w:num w:numId="46" w16cid:durableId="1054160994">
+    <w:abstractNumId w:val="119"/>
+  </w:num>
+  <w:num w:numId="47" w16cid:durableId="2033989397">
+    <w:abstractNumId w:val="49"/>
+  </w:num>
+  <w:num w:numId="48" w16cid:durableId="383986761">
+    <w:abstractNumId w:val="144"/>
+  </w:num>
+  <w:num w:numId="49" w16cid:durableId="1633173015">
+    <w:abstractNumId w:val="1"/>
+  </w:num>
+  <w:num w:numId="50" w16cid:durableId="920287879">
+    <w:abstractNumId w:val="80"/>
+  </w:num>
+  <w:num w:numId="51" w16cid:durableId="1754013886">
+    <w:abstractNumId w:val="76"/>
+  </w:num>
+  <w:num w:numId="52" w16cid:durableId="1479300195">
+    <w:abstractNumId w:val="89"/>
+  </w:num>
+  <w:num w:numId="53" w16cid:durableId="932200594">
+    <w:abstractNumId w:val="35"/>
+  </w:num>
+  <w:num w:numId="54" w16cid:durableId="1662924447">
+    <w:abstractNumId w:val="123"/>
+  </w:num>
+  <w:num w:numId="55" w16cid:durableId="1071851318">
+    <w:abstractNumId w:val="20"/>
+  </w:num>
+  <w:num w:numId="56" w16cid:durableId="1100182450">
+    <w:abstractNumId w:val="113"/>
+  </w:num>
+  <w:num w:numId="57" w16cid:durableId="1362703147">
+    <w:abstractNumId w:val="110"/>
+  </w:num>
+  <w:num w:numId="58" w16cid:durableId="1706564257">
+    <w:abstractNumId w:val="134"/>
+  </w:num>
+  <w:num w:numId="59" w16cid:durableId="958292627">
+    <w:abstractNumId w:val="135"/>
+  </w:num>
+  <w:num w:numId="60" w16cid:durableId="1587837562">
+    <w:abstractNumId w:val="46"/>
+  </w:num>
+  <w:num w:numId="61" w16cid:durableId="2053990388">
+    <w:abstractNumId w:val="68"/>
+  </w:num>
+  <w:num w:numId="62" w16cid:durableId="1322734637">
+    <w:abstractNumId w:val="90"/>
+  </w:num>
+  <w:num w:numId="63" w16cid:durableId="1054087014">
+    <w:abstractNumId w:val="115"/>
+  </w:num>
+  <w:num w:numId="64" w16cid:durableId="1867909235">
+    <w:abstractNumId w:val="39"/>
+  </w:num>
+  <w:num w:numId="65" w16cid:durableId="2056998686">
+    <w:abstractNumId w:val="24"/>
+  </w:num>
+  <w:num w:numId="66" w16cid:durableId="1371420730">
+    <w:abstractNumId w:val="69"/>
+  </w:num>
+  <w:num w:numId="67" w16cid:durableId="1856721788">
+    <w:abstractNumId w:val="61"/>
+  </w:num>
+  <w:num w:numId="68" w16cid:durableId="1567915127">
+    <w:abstractNumId w:val="108"/>
+  </w:num>
+  <w:num w:numId="69" w16cid:durableId="1458333382">
+    <w:abstractNumId w:val="105"/>
+  </w:num>
+  <w:num w:numId="70" w16cid:durableId="1265377298">
+    <w:abstractNumId w:val="56"/>
+  </w:num>
+  <w:num w:numId="71" w16cid:durableId="176359220">
+    <w:abstractNumId w:val="60"/>
+  </w:num>
+  <w:num w:numId="72" w16cid:durableId="1441953221">
+    <w:abstractNumId w:val="126"/>
+  </w:num>
+  <w:num w:numId="73" w16cid:durableId="1888490846">
+    <w:abstractNumId w:val="22"/>
+  </w:num>
+  <w:num w:numId="74" w16cid:durableId="900556292">
+    <w:abstractNumId w:val="23"/>
+  </w:num>
+  <w:num w:numId="75" w16cid:durableId="620768194">
+    <w:abstractNumId w:val="18"/>
+  </w:num>
+  <w:num w:numId="76" w16cid:durableId="1395859635">
+    <w:abstractNumId w:val="52"/>
+  </w:num>
+  <w:num w:numId="77" w16cid:durableId="1402215079">
+    <w:abstractNumId w:val="2"/>
+  </w:num>
+  <w:num w:numId="78" w16cid:durableId="1673295734">
+    <w:abstractNumId w:val="152"/>
+  </w:num>
+  <w:num w:numId="79" w16cid:durableId="223494080">
+    <w:abstractNumId w:val="138"/>
+  </w:num>
+  <w:num w:numId="80" w16cid:durableId="670065884">
+    <w:abstractNumId w:val="7"/>
+  </w:num>
+  <w:num w:numId="81" w16cid:durableId="6367489">
+    <w:abstractNumId w:val="37"/>
+  </w:num>
+  <w:num w:numId="82" w16cid:durableId="617221366">
+    <w:abstractNumId w:val="83"/>
+  </w:num>
+  <w:num w:numId="83" w16cid:durableId="1215778531">
+    <w:abstractNumId w:val="86"/>
+  </w:num>
+  <w:num w:numId="84" w16cid:durableId="1782918591">
+    <w:abstractNumId w:val="66"/>
+  </w:num>
+  <w:num w:numId="85" w16cid:durableId="1292713642">
+    <w:abstractNumId w:val="97"/>
+  </w:num>
+  <w:num w:numId="86" w16cid:durableId="1116874521">
+    <w:abstractNumId w:val="92"/>
+  </w:num>
+  <w:num w:numId="87" w16cid:durableId="373162030">
+    <w:abstractNumId w:val="19"/>
+  </w:num>
+  <w:num w:numId="88" w16cid:durableId="606886438">
+    <w:abstractNumId w:val="73"/>
+  </w:num>
+  <w:num w:numId="89" w16cid:durableId="1335182581">
+    <w:abstractNumId w:val="129"/>
+  </w:num>
+  <w:num w:numId="90" w16cid:durableId="1727146685">
+    <w:abstractNumId w:val="81"/>
+  </w:num>
+  <w:num w:numId="91" w16cid:durableId="1894803935">
+    <w:abstractNumId w:val="21"/>
+  </w:num>
+  <w:num w:numId="92" w16cid:durableId="1370911573">
+    <w:abstractNumId w:val="31"/>
+  </w:num>
+  <w:num w:numId="93" w16cid:durableId="2130588379">
+    <w:abstractNumId w:val="133"/>
+  </w:num>
+  <w:num w:numId="94" w16cid:durableId="650601391">
+    <w:abstractNumId w:val="127"/>
+  </w:num>
+  <w:num w:numId="95" w16cid:durableId="1845971758">
+    <w:abstractNumId w:val="132"/>
+  </w:num>
+  <w:num w:numId="96" w16cid:durableId="1820029391">
+    <w:abstractNumId w:val="142"/>
+  </w:num>
+  <w:num w:numId="97" w16cid:durableId="1760517775">
+    <w:abstractNumId w:val="74"/>
+  </w:num>
+  <w:num w:numId="98" w16cid:durableId="1005086828">
+    <w:abstractNumId w:val="121"/>
+  </w:num>
+  <w:num w:numId="99" w16cid:durableId="970404151">
+    <w:abstractNumId w:val="120"/>
+  </w:num>
+  <w:num w:numId="100" w16cid:durableId="1265962697">
+    <w:abstractNumId w:val="29"/>
+  </w:num>
+  <w:num w:numId="101" w16cid:durableId="445200950">
+    <w:abstractNumId w:val="71"/>
+  </w:num>
+  <w:num w:numId="102" w16cid:durableId="2141265419">
+    <w:abstractNumId w:val="130"/>
+  </w:num>
+  <w:num w:numId="103" w16cid:durableId="784691921">
+    <w:abstractNumId w:val="149"/>
+  </w:num>
+  <w:num w:numId="104" w16cid:durableId="1862232402">
+    <w:abstractNumId w:val="12"/>
+  </w:num>
+  <w:num w:numId="105" w16cid:durableId="1069109730">
+    <w:abstractNumId w:val="88"/>
+  </w:num>
+  <w:num w:numId="106" w16cid:durableId="109935635">
+    <w:abstractNumId w:val="17"/>
+  </w:num>
+  <w:num w:numId="107" w16cid:durableId="1562137884">
+    <w:abstractNumId w:val="26"/>
+  </w:num>
+  <w:num w:numId="108" w16cid:durableId="1937325741">
+    <w:abstractNumId w:val="9"/>
+  </w:num>
+  <w:num w:numId="109" w16cid:durableId="1833791888">
+    <w:abstractNumId w:val="50"/>
+  </w:num>
+  <w:num w:numId="110" w16cid:durableId="1129205527">
+    <w:abstractNumId w:val="151"/>
+  </w:num>
+  <w:num w:numId="111" w16cid:durableId="1990597030">
+    <w:abstractNumId w:val="85"/>
+  </w:num>
+  <w:num w:numId="112" w16cid:durableId="314073243">
+    <w:abstractNumId w:val="28"/>
+  </w:num>
+  <w:num w:numId="113" w16cid:durableId="510341317">
+    <w:abstractNumId w:val="72"/>
+  </w:num>
+  <w:num w:numId="114" w16cid:durableId="938568087">
+    <w:abstractNumId w:val="137"/>
+  </w:num>
+  <w:num w:numId="115" w16cid:durableId="1976250836">
+    <w:abstractNumId w:val="116"/>
+  </w:num>
+  <w:num w:numId="116" w16cid:durableId="1841308987">
+    <w:abstractNumId w:val="43"/>
+  </w:num>
+  <w:num w:numId="117" w16cid:durableId="672880076">
+    <w:abstractNumId w:val="3"/>
+  </w:num>
+  <w:num w:numId="118" w16cid:durableId="22707747">
+    <w:abstractNumId w:val="48"/>
+  </w:num>
+  <w:num w:numId="119" w16cid:durableId="249698296">
+    <w:abstractNumId w:val="98"/>
+  </w:num>
+  <w:num w:numId="120" w16cid:durableId="557211320">
+    <w:abstractNumId w:val="65"/>
+  </w:num>
+  <w:num w:numId="121" w16cid:durableId="778723263">
+    <w:abstractNumId w:val="125"/>
+  </w:num>
+  <w:num w:numId="122" w16cid:durableId="1212689803">
+    <w:abstractNumId w:val="141"/>
+  </w:num>
+  <w:num w:numId="123" w16cid:durableId="662128264">
+    <w:abstractNumId w:val="131"/>
+  </w:num>
+  <w:num w:numId="124" w16cid:durableId="723456073">
+    <w:abstractNumId w:val="10"/>
+  </w:num>
+  <w:num w:numId="125" w16cid:durableId="1825851502">
+    <w:abstractNumId w:val="79"/>
+  </w:num>
+  <w:num w:numId="126" w16cid:durableId="646251417">
+    <w:abstractNumId w:val="55"/>
+  </w:num>
+  <w:num w:numId="127" w16cid:durableId="1316563976">
+    <w:abstractNumId w:val="150"/>
+  </w:num>
+  <w:num w:numId="128" w16cid:durableId="1175875446">
+    <w:abstractNumId w:val="145"/>
+  </w:num>
+  <w:num w:numId="129" w16cid:durableId="215167457">
+    <w:abstractNumId w:val="109"/>
+  </w:num>
+  <w:num w:numId="130" w16cid:durableId="441188440">
+    <w:abstractNumId w:val="42"/>
+  </w:num>
+  <w:num w:numId="131" w16cid:durableId="1922178774">
+    <w:abstractNumId w:val="51"/>
+  </w:num>
+  <w:num w:numId="132" w16cid:durableId="1549682451">
+    <w:abstractNumId w:val="57"/>
+  </w:num>
+  <w:num w:numId="133" w16cid:durableId="754669489">
     <w:abstractNumId w:val="5"/>
   </w:num>
-  <w:num w:numId="2" w16cid:durableId="1841044753">
-    <w:abstractNumId w:val="53"/>
-  </w:num>
-  <w:num w:numId="3" w16cid:durableId="376705809">
+  <w:num w:numId="134" w16cid:durableId="872117222">
     <w:abstractNumId w:val="32"/>
   </w:num>
-  <w:num w:numId="4" w16cid:durableId="2122874841">
-    <w:abstractNumId w:val="123"/>
+  <w:num w:numId="135" w16cid:durableId="1471361118">
+    <w:abstractNumId w:val="8"/>
   </w:num>
-  <w:num w:numId="5" w16cid:durableId="1973944604">
+  <w:num w:numId="136" w16cid:durableId="1409884693">
+    <w:abstractNumId w:val="34"/>
+  </w:num>
+  <w:num w:numId="137" w16cid:durableId="657877913">
+    <w:abstractNumId w:val="103"/>
+  </w:num>
+  <w:num w:numId="138" w16cid:durableId="603072038">
+    <w:abstractNumId w:val="122"/>
+  </w:num>
+  <w:num w:numId="139" w16cid:durableId="1872305421">
+    <w:abstractNumId w:val="16"/>
+  </w:num>
+  <w:num w:numId="140" w16cid:durableId="1205411835">
+    <w:abstractNumId w:val="41"/>
+  </w:num>
+  <w:num w:numId="141" w16cid:durableId="585312634">
+    <w:abstractNumId w:val="147"/>
+  </w:num>
+  <w:num w:numId="142" w16cid:durableId="2127000700">
+    <w:abstractNumId w:val="93"/>
+  </w:num>
+  <w:num w:numId="143" w16cid:durableId="1252349843">
+    <w:abstractNumId w:val="140"/>
+  </w:num>
+  <w:num w:numId="144" w16cid:durableId="1858540818">
+    <w:abstractNumId w:val="101"/>
+  </w:num>
+  <w:num w:numId="145" w16cid:durableId="47000549">
+    <w:abstractNumId w:val="82"/>
+  </w:num>
+  <w:num w:numId="146" w16cid:durableId="884414426">
+    <w:abstractNumId w:val="47"/>
+  </w:num>
+  <w:num w:numId="147" w16cid:durableId="166217315">
+    <w:abstractNumId w:val="99"/>
+  </w:num>
+  <w:num w:numId="148" w16cid:durableId="1636181240">
+    <w:abstractNumId w:val="64"/>
+  </w:num>
+  <w:num w:numId="149" w16cid:durableId="1448238667">
+    <w:abstractNumId w:val="15"/>
+  </w:num>
+  <w:num w:numId="150" w16cid:durableId="585461871">
+    <w:abstractNumId w:val="94"/>
+  </w:num>
+  <w:num w:numId="151" w16cid:durableId="713236524">
     <w:abstractNumId w:val="44"/>
   </w:num>
-  <w:num w:numId="6" w16cid:durableId="867597282">
-    <w:abstractNumId w:val="101"/>
-  </w:num>
-  <w:num w:numId="7" w16cid:durableId="1229731303">
-    <w:abstractNumId w:val="142"/>
-  </w:num>
-  <w:num w:numId="8" w16cid:durableId="2063822436">
-    <w:abstractNumId w:val="145"/>
-  </w:num>
-  <w:num w:numId="9" w16cid:durableId="75636085">
-    <w:abstractNumId w:val="77"/>
-  </w:num>
-  <w:num w:numId="10" w16cid:durableId="484393829">
-    <w:abstractNumId w:val="66"/>
-  </w:num>
-  <w:num w:numId="11" w16cid:durableId="280919342">
-    <w:abstractNumId w:val="138"/>
-  </w:num>
-  <w:num w:numId="12" w16cid:durableId="1183861307">
-    <w:abstractNumId w:val="103"/>
-  </w:num>
-  <w:num w:numId="13" w16cid:durableId="1428498804">
-    <w:abstractNumId w:val="135"/>
-  </w:num>
-  <w:num w:numId="14" w16cid:durableId="1372462846">
-    <w:abstractNumId w:val="37"/>
-  </w:num>
-  <w:num w:numId="15" w16cid:durableId="43409775">
-    <w:abstractNumId w:val="111"/>
-  </w:num>
-  <w:num w:numId="16" w16cid:durableId="968630040">
-    <w:abstractNumId w:val="13"/>
-  </w:num>
-  <w:num w:numId="17" w16cid:durableId="968441084">
-    <w:abstractNumId w:val="10"/>
-  </w:num>
-  <w:num w:numId="18" w16cid:durableId="181557027">
-    <w:abstractNumId w:val="86"/>
-  </w:num>
-  <w:num w:numId="19" w16cid:durableId="1861314595">
-    <w:abstractNumId w:val="57"/>
-  </w:num>
-  <w:num w:numId="20" w16cid:durableId="719593317">
-    <w:abstractNumId w:val="52"/>
-  </w:num>
-  <w:num w:numId="21" w16cid:durableId="1764767310">
-    <w:abstractNumId w:val="26"/>
-  </w:num>
-  <w:num w:numId="22" w16cid:durableId="1924950953">
-    <w:abstractNumId w:val="74"/>
-  </w:num>
-  <w:num w:numId="23" w16cid:durableId="778522411">
-    <w:abstractNumId w:val="147"/>
-  </w:num>
-  <w:num w:numId="24" w16cid:durableId="1703435533">
-    <w:abstractNumId w:val="94"/>
-  </w:num>
-  <w:num w:numId="25" w16cid:durableId="508452770">
-    <w:abstractNumId w:val="12"/>
-  </w:num>
-  <w:num w:numId="26" w16cid:durableId="735276775">
-    <w:abstractNumId w:val="127"/>
-  </w:num>
-  <w:num w:numId="27" w16cid:durableId="1771779325">
-    <w:abstractNumId w:val="35"/>
-  </w:num>
-  <w:num w:numId="28" w16cid:durableId="1733189500">
-    <w:abstractNumId w:val="76"/>
-  </w:num>
-  <w:num w:numId="29" w16cid:durableId="1613896485">
-    <w:abstractNumId w:val="24"/>
-  </w:num>
-  <w:num w:numId="30" w16cid:durableId="269818673">
-    <w:abstractNumId w:val="58"/>
-  </w:num>
-  <w:num w:numId="31" w16cid:durableId="349187286">
-    <w:abstractNumId w:val="105"/>
-  </w:num>
-  <w:num w:numId="32" w16cid:durableId="1008097330">
-    <w:abstractNumId w:val="113"/>
-  </w:num>
-  <w:num w:numId="33" w16cid:durableId="528029290">
-    <w:abstractNumId w:val="83"/>
-  </w:num>
-  <w:num w:numId="34" w16cid:durableId="81072010">
-    <w:abstractNumId w:val="110"/>
-  </w:num>
-  <w:num w:numId="35" w16cid:durableId="1447432559">
-    <w:abstractNumId w:val="106"/>
-  </w:num>
-  <w:num w:numId="36" w16cid:durableId="191579421">
-    <w:abstractNumId w:val="29"/>
-  </w:num>
-  <w:num w:numId="37" w16cid:durableId="233048076">
-    <w:abstractNumId w:val="116"/>
-  </w:num>
-  <w:num w:numId="38" w16cid:durableId="2004118572">
-    <w:abstractNumId w:val="61"/>
-  </w:num>
-  <w:num w:numId="39" w16cid:durableId="728848564">
-    <w:abstractNumId w:val="39"/>
-  </w:num>
-  <w:num w:numId="40" w16cid:durableId="1662805083">
-    <w:abstractNumId w:val="99"/>
-  </w:num>
-  <w:num w:numId="41" w16cid:durableId="1574389609">
-    <w:abstractNumId w:val="69"/>
-  </w:num>
-  <w:num w:numId="42" w16cid:durableId="1937395628">
-    <w:abstractNumId w:val="95"/>
-  </w:num>
-  <w:num w:numId="43" w16cid:durableId="1354380413">
-    <w:abstractNumId w:val="3"/>
-  </w:num>
-  <w:num w:numId="44" w16cid:durableId="7681128">
-    <w:abstractNumId w:val="62"/>
-  </w:num>
-  <w:num w:numId="45" w16cid:durableId="1768967678">
-    <w:abstractNumId w:val="90"/>
-  </w:num>
-  <w:num w:numId="46" w16cid:durableId="1054160994">
+  <w:num w:numId="152" w16cid:durableId="1471820558">
     <w:abstractNumId w:val="118"/>
   </w:num>
-  <w:num w:numId="47" w16cid:durableId="2033989397">
-    <w:abstractNumId w:val="48"/>
+  <w:num w:numId="153" w16cid:durableId="182398356">
+    <w:abstractNumId w:val="75"/>
+    <w:lvlOverride w:ilvl="0"/>
+    <w:lvlOverride w:ilvl="1"/>
+    <w:lvlOverride w:ilvl="2"/>
+    <w:lvlOverride w:ilvl="3"/>
+    <w:lvlOverride w:ilvl="4"/>
+    <w:lvlOverride w:ilvl="5"/>
+    <w:lvlOverride w:ilvl="6"/>
+    <w:lvlOverride w:ilvl="7"/>
+    <w:lvlOverride w:ilvl="8"/>
   </w:num>
-  <w:num w:numId="48" w16cid:durableId="383986761">
-    <w:abstractNumId w:val="143"/>
+  <w:num w:numId="154" w16cid:durableId="1732922867">
+    <w:abstractNumId w:val="77"/>
+    <w:lvlOverride w:ilvl="0"/>
+    <w:lvlOverride w:ilvl="1"/>
+    <w:lvlOverride w:ilvl="2"/>
+    <w:lvlOverride w:ilvl="3"/>
+    <w:lvlOverride w:ilvl="4"/>
+    <w:lvlOverride w:ilvl="5"/>
+    <w:lvlOverride w:ilvl="6"/>
+    <w:lvlOverride w:ilvl="7"/>
+    <w:lvlOverride w:ilvl="8"/>
   </w:num>
-  <w:num w:numId="49" w16cid:durableId="1633173015">
+  <w:num w:numId="155" w16cid:durableId="1851488128">
+    <w:abstractNumId w:val="0"/>
+    <w:lvlOverride w:ilvl="0"/>
+    <w:lvlOverride w:ilvl="1"/>
+    <w:lvlOverride w:ilvl="2"/>
+    <w:lvlOverride w:ilvl="3"/>
+    <w:lvlOverride w:ilvl="4"/>
+    <w:lvlOverride w:ilvl="5"/>
+    <w:lvlOverride w:ilvl="6"/>
+    <w:lvlOverride w:ilvl="7"/>
+    <w:lvlOverride w:ilvl="8"/>
+  </w:num>
+  <w:num w:numId="156" w16cid:durableId="352538203">
     <w:abstractNumId w:val="0"/>
   </w:num>
-  <w:num w:numId="50" w16cid:durableId="920287879">
-    <w:abstractNumId w:val="79"/>
-  </w:num>
-  <w:num w:numId="51" w16cid:durableId="1754013886">
-    <w:abstractNumId w:val="75"/>
-  </w:num>
-  <w:num w:numId="52" w16cid:durableId="1479300195">
-    <w:abstractNumId w:val="88"/>
-  </w:num>
-  <w:num w:numId="53" w16cid:durableId="932200594">
-    <w:abstractNumId w:val="34"/>
-  </w:num>
-  <w:num w:numId="54" w16cid:durableId="1662924447">
-    <w:abstractNumId w:val="122"/>
-  </w:num>
-  <w:num w:numId="55" w16cid:durableId="1071851318">
-    <w:abstractNumId w:val="19"/>
-  </w:num>
-  <w:num w:numId="56" w16cid:durableId="1100182450">
-    <w:abstractNumId w:val="112"/>
-  </w:num>
-  <w:num w:numId="57" w16cid:durableId="1362703147">
-    <w:abstractNumId w:val="109"/>
-  </w:num>
-  <w:num w:numId="58" w16cid:durableId="1706564257">
-    <w:abstractNumId w:val="133"/>
-  </w:num>
-  <w:num w:numId="59" w16cid:durableId="958292627">
-    <w:abstractNumId w:val="134"/>
-  </w:num>
-  <w:num w:numId="60" w16cid:durableId="1587837562">
-    <w:abstractNumId w:val="45"/>
-  </w:num>
-  <w:num w:numId="61" w16cid:durableId="2053990388">
-    <w:abstractNumId w:val="67"/>
-  </w:num>
-  <w:num w:numId="62" w16cid:durableId="1322734637">
-    <w:abstractNumId w:val="89"/>
-  </w:num>
-  <w:num w:numId="63" w16cid:durableId="1054087014">
-    <w:abstractNumId w:val="114"/>
-  </w:num>
-  <w:num w:numId="64" w16cid:durableId="1867909235">
-    <w:abstractNumId w:val="38"/>
-  </w:num>
-  <w:num w:numId="65" w16cid:durableId="2056998686">
-    <w:abstractNumId w:val="23"/>
-  </w:num>
-  <w:num w:numId="66" w16cid:durableId="1371420730">
-    <w:abstractNumId w:val="68"/>
-  </w:num>
-  <w:num w:numId="67" w16cid:durableId="1856721788">
-    <w:abstractNumId w:val="60"/>
-  </w:num>
-  <w:num w:numId="68" w16cid:durableId="1567915127">
-    <w:abstractNumId w:val="107"/>
-  </w:num>
-  <w:num w:numId="69" w16cid:durableId="1458333382">
-    <w:abstractNumId w:val="104"/>
-  </w:num>
-  <w:num w:numId="70" w16cid:durableId="1265377298">
-    <w:abstractNumId w:val="55"/>
-  </w:num>
-  <w:num w:numId="71" w16cid:durableId="176359220">
-    <w:abstractNumId w:val="59"/>
-  </w:num>
-  <w:num w:numId="72" w16cid:durableId="1441953221">
-    <w:abstractNumId w:val="125"/>
-  </w:num>
-  <w:num w:numId="73" w16cid:durableId="1888490846">
-    <w:abstractNumId w:val="21"/>
-  </w:num>
-  <w:num w:numId="74" w16cid:durableId="900556292">
-    <w:abstractNumId w:val="22"/>
-  </w:num>
-  <w:num w:numId="75" w16cid:durableId="620768194">
-    <w:abstractNumId w:val="17"/>
-  </w:num>
-  <w:num w:numId="76" w16cid:durableId="1395859635">
-    <w:abstractNumId w:val="51"/>
-  </w:num>
-  <w:num w:numId="77" w16cid:durableId="1402215079">
-    <w:abstractNumId w:val="1"/>
-  </w:num>
-  <w:num w:numId="78" w16cid:durableId="1673295734">
-    <w:abstractNumId w:val="151"/>
-  </w:num>
-  <w:num w:numId="79" w16cid:durableId="223494080">
-    <w:abstractNumId w:val="137"/>
-  </w:num>
-  <w:num w:numId="80" w16cid:durableId="670065884">
-    <w:abstractNumId w:val="6"/>
-  </w:num>
-  <w:num w:numId="81" w16cid:durableId="6367489">
-    <w:abstractNumId w:val="36"/>
-  </w:num>
-  <w:num w:numId="82" w16cid:durableId="617221366">
-    <w:abstractNumId w:val="82"/>
-  </w:num>
-  <w:num w:numId="83" w16cid:durableId="1215778531">
-    <w:abstractNumId w:val="85"/>
-  </w:num>
-  <w:num w:numId="84" w16cid:durableId="1782918591">
-    <w:abstractNumId w:val="65"/>
-  </w:num>
-  <w:num w:numId="85" w16cid:durableId="1292713642">
-    <w:abstractNumId w:val="96"/>
-  </w:num>
-  <w:num w:numId="86" w16cid:durableId="1116874521">
-    <w:abstractNumId w:val="91"/>
-  </w:num>
-  <w:num w:numId="87" w16cid:durableId="373162030">
-    <w:abstractNumId w:val="18"/>
-  </w:num>
-  <w:num w:numId="88" w16cid:durableId="606886438">
-    <w:abstractNumId w:val="72"/>
-  </w:num>
-  <w:num w:numId="89" w16cid:durableId="1335182581">
-    <w:abstractNumId w:val="128"/>
-  </w:num>
-  <w:num w:numId="90" w16cid:durableId="1727146685">
-    <w:abstractNumId w:val="80"/>
-  </w:num>
-  <w:num w:numId="91" w16cid:durableId="1894803935">
-    <w:abstractNumId w:val="20"/>
-  </w:num>
-  <w:num w:numId="92" w16cid:durableId="1370911573">
-    <w:abstractNumId w:val="30"/>
-  </w:num>
-  <w:num w:numId="93" w16cid:durableId="2130588379">
-    <w:abstractNumId w:val="132"/>
-  </w:num>
-  <w:num w:numId="94" w16cid:durableId="650601391">
-    <w:abstractNumId w:val="126"/>
-  </w:num>
-  <w:num w:numId="95" w16cid:durableId="1845971758">
-    <w:abstractNumId w:val="131"/>
-  </w:num>
-  <w:num w:numId="96" w16cid:durableId="1820029391">
-    <w:abstractNumId w:val="141"/>
-  </w:num>
-  <w:num w:numId="97" w16cid:durableId="1760517775">
-    <w:abstractNumId w:val="73"/>
-  </w:num>
-  <w:num w:numId="98" w16cid:durableId="1005086828">
-    <w:abstractNumId w:val="120"/>
-  </w:num>
-  <w:num w:numId="99" w16cid:durableId="970404151">
-    <w:abstractNumId w:val="119"/>
-  </w:num>
-  <w:num w:numId="100" w16cid:durableId="1265962697">
-    <w:abstractNumId w:val="28"/>
-  </w:num>
-  <w:num w:numId="101" w16cid:durableId="445200950">
-    <w:abstractNumId w:val="70"/>
-  </w:num>
-  <w:num w:numId="102" w16cid:durableId="2141265419">
-    <w:abstractNumId w:val="129"/>
-  </w:num>
-  <w:num w:numId="103" w16cid:durableId="784691921">
-    <w:abstractNumId w:val="148"/>
-  </w:num>
-  <w:num w:numId="104" w16cid:durableId="1862232402">
-    <w:abstractNumId w:val="11"/>
-  </w:num>
-  <w:num w:numId="105" w16cid:durableId="1069109730">
-    <w:abstractNumId w:val="87"/>
-  </w:num>
-  <w:num w:numId="106" w16cid:durableId="109935635">
-    <w:abstractNumId w:val="16"/>
-  </w:num>
-  <w:num w:numId="107" w16cid:durableId="1562137884">
-    <w:abstractNumId w:val="25"/>
-  </w:num>
-  <w:num w:numId="108" w16cid:durableId="1937325741">
-    <w:abstractNumId w:val="8"/>
-  </w:num>
-  <w:num w:numId="109" w16cid:durableId="1833791888">
-    <w:abstractNumId w:val="49"/>
-  </w:num>
-  <w:num w:numId="110" w16cid:durableId="1129205527">
-    <w:abstractNumId w:val="150"/>
-  </w:num>
-  <w:num w:numId="111" w16cid:durableId="1990597030">
-    <w:abstractNumId w:val="84"/>
-  </w:num>
-  <w:num w:numId="112" w16cid:durableId="314073243">
-    <w:abstractNumId w:val="27"/>
-  </w:num>
-  <w:num w:numId="113" w16cid:durableId="510341317">
-    <w:abstractNumId w:val="71"/>
-  </w:num>
-  <w:num w:numId="114" w16cid:durableId="938568087">
-    <w:abstractNumId w:val="136"/>
-  </w:num>
-  <w:num w:numId="115" w16cid:durableId="1976250836">
-    <w:abstractNumId w:val="115"/>
-  </w:num>
-  <w:num w:numId="116" w16cid:durableId="1841308987">
-    <w:abstractNumId w:val="42"/>
-  </w:num>
-  <w:num w:numId="117" w16cid:durableId="672880076">
-    <w:abstractNumId w:val="2"/>
-  </w:num>
-  <w:num w:numId="118" w16cid:durableId="22707747">
-    <w:abstractNumId w:val="47"/>
-  </w:num>
-  <w:num w:numId="119" w16cid:durableId="249698296">
-    <w:abstractNumId w:val="97"/>
-  </w:num>
-  <w:num w:numId="120" w16cid:durableId="557211320">
-    <w:abstractNumId w:val="64"/>
-  </w:num>
-  <w:num w:numId="121" w16cid:durableId="778723263">
-    <w:abstractNumId w:val="124"/>
-  </w:num>
-  <w:num w:numId="122" w16cid:durableId="1212689803">
-    <w:abstractNumId w:val="140"/>
-  </w:num>
-  <w:num w:numId="123" w16cid:durableId="662128264">
-    <w:abstractNumId w:val="130"/>
-  </w:num>
-  <w:num w:numId="124" w16cid:durableId="723456073">
-    <w:abstractNumId w:val="9"/>
-  </w:num>
-  <w:num w:numId="125" w16cid:durableId="1825851502">
-    <w:abstractNumId w:val="78"/>
-  </w:num>
-  <w:num w:numId="126" w16cid:durableId="646251417">
-    <w:abstractNumId w:val="54"/>
-  </w:num>
-  <w:num w:numId="127" w16cid:durableId="1316563976">
-    <w:abstractNumId w:val="149"/>
-  </w:num>
-  <w:num w:numId="128" w16cid:durableId="1175875446">
-    <w:abstractNumId w:val="144"/>
-  </w:num>
-  <w:num w:numId="129" w16cid:durableId="215167457">
-    <w:abstractNumId w:val="108"/>
-  </w:num>
-  <w:num w:numId="130" w16cid:durableId="441188440">
-    <w:abstractNumId w:val="41"/>
-  </w:num>
-  <w:num w:numId="131" w16cid:durableId="1922178774">
-    <w:abstractNumId w:val="50"/>
-  </w:num>
-  <w:num w:numId="132" w16cid:durableId="1549682451">
-    <w:abstractNumId w:val="56"/>
-  </w:num>
-  <w:num w:numId="133" w16cid:durableId="754669489">
-    <w:abstractNumId w:val="4"/>
-  </w:num>
-  <w:num w:numId="134" w16cid:durableId="872117222">
-    <w:abstractNumId w:val="31"/>
-  </w:num>
-  <w:num w:numId="135" w16cid:durableId="1471361118">
-    <w:abstractNumId w:val="7"/>
-  </w:num>
-  <w:num w:numId="136" w16cid:durableId="1409884693">
-    <w:abstractNumId w:val="33"/>
-  </w:num>
-  <w:num w:numId="137" w16cid:durableId="657877913">
-    <w:abstractNumId w:val="102"/>
-  </w:num>
-  <w:num w:numId="138" w16cid:durableId="603072038">
-    <w:abstractNumId w:val="121"/>
-  </w:num>
-  <w:num w:numId="139" w16cid:durableId="1872305421">
-    <w:abstractNumId w:val="15"/>
-  </w:num>
-  <w:num w:numId="140" w16cid:durableId="1205411835">
-    <w:abstractNumId w:val="40"/>
-  </w:num>
-  <w:num w:numId="141" w16cid:durableId="585312634">
-    <w:abstractNumId w:val="146"/>
-  </w:num>
-  <w:num w:numId="142" w16cid:durableId="2127000700">
-    <w:abstractNumId w:val="92"/>
-  </w:num>
-  <w:num w:numId="143" w16cid:durableId="1252349843">
-    <w:abstractNumId w:val="139"/>
-  </w:num>
-  <w:num w:numId="144" w16cid:durableId="1858540818">
-    <w:abstractNumId w:val="100"/>
-  </w:num>
-  <w:num w:numId="145" w16cid:durableId="47000549">
-    <w:abstractNumId w:val="81"/>
-  </w:num>
-  <w:num w:numId="146" w16cid:durableId="884414426">
-    <w:abstractNumId w:val="46"/>
-  </w:num>
-  <w:num w:numId="147" w16cid:durableId="166217315">
-    <w:abstractNumId w:val="98"/>
-  </w:num>
-  <w:num w:numId="148" w16cid:durableId="1636181240">
-    <w:abstractNumId w:val="63"/>
-  </w:num>
-  <w:num w:numId="149" w16cid:durableId="1448238667">
-    <w:abstractNumId w:val="14"/>
-  </w:num>
-  <w:num w:numId="150" w16cid:durableId="585461871">
-    <w:abstractNumId w:val="93"/>
-  </w:num>
-  <w:num w:numId="151" w16cid:durableId="713236524">
-    <w:abstractNumId w:val="43"/>
-  </w:num>
-  <w:num w:numId="152" w16cid:durableId="1471820558">
-    <w:abstractNumId w:val="117"/>
+  <w:num w:numId="157" w16cid:durableId="879249905">
+    <w:abstractNumId w:val="153"/>
   </w:num>
 </w:numbering>
 </file>

</xml_diff>